<commit_message>
Updates on Portfolio document
Add flowchart to chat system, and start coding the chat system
</commit_message>
<xml_diff>
--- a/Document/PROGRAMMING_JOHCEL_GENE_BITARA.docx
+++ b/Document/PROGRAMMING_JOHCEL_GENE_BITARA.docx
@@ -19,6 +19,7 @@
           <w:noProof/>
           <w:sz w:val="24"/>
           <w:szCs w:val="24"/>
+          <w:lang w:val="en-PH" w:eastAsia="en-PH"/>
         </w:rPr>
         <w:drawing>
           <wp:inline distT="0" distB="0" distL="0" distR="0" wp14:anchorId="0F907D97" wp14:editId="352ECB92">
@@ -38,7 +39,7 @@
                     </pic:cNvPicPr>
                   </pic:nvPicPr>
                   <pic:blipFill>
-                    <a:blip r:embed="rId4">
+                    <a:blip r:embed="rId7">
                       <a:extLst>
                         <a:ext uri="{28A0092B-C50C-407E-A947-70E740481C1C}">
                           <a14:useLocalDpi xmlns:a14="http://schemas.microsoft.com/office/drawing/2010/main" val="0"/>
@@ -346,24 +347,33 @@
         </w:rPr>
         <w:t>By</w:t>
       </w:r>
-    </w:p>
-    <w:p>
-      <w:pPr>
-        <w:spacing w:line="480" w:lineRule="auto"/>
+      <w:r>
         <w:rPr>
           <w:rFonts w:ascii="Tahoma" w:eastAsia="Calibri" w:hAnsi="Tahoma" w:cs="Tahoma"/>
           <w:b/>
           <w:sz w:val="24"/>
           <w:szCs w:val="24"/>
         </w:rPr>
-      </w:pPr>
-      <w:r>
+        <w:t>:</w:t>
+      </w:r>
+    </w:p>
+    <w:p>
+      <w:pPr>
+        <w:spacing w:line="480" w:lineRule="auto"/>
         <w:rPr>
           <w:rFonts w:ascii="Tahoma" w:eastAsia="Calibri" w:hAnsi="Tahoma" w:cs="Tahoma"/>
           <w:b/>
           <w:sz w:val="24"/>
           <w:szCs w:val="24"/>
         </w:rPr>
+      </w:pPr>
+      <w:r>
+        <w:rPr>
+          <w:rFonts w:ascii="Tahoma" w:eastAsia="Calibri" w:hAnsi="Tahoma" w:cs="Tahoma"/>
+          <w:b/>
+          <w:sz w:val="24"/>
+          <w:szCs w:val="24"/>
+        </w:rPr>
         <w:t>JOHCEL GENE BITARA</w:t>
       </w:r>
     </w:p>
@@ -397,6 +407,15 @@
         </w:rPr>
         <w:t>Submitted To</w:t>
       </w:r>
+      <w:r>
+        <w:rPr>
+          <w:rFonts w:ascii="Tahoma" w:hAnsi="Tahoma" w:cs="Tahoma"/>
+          <w:b/>
+          <w:sz w:val="24"/>
+          <w:szCs w:val="24"/>
+        </w:rPr>
+        <w:t>:</w:t>
+      </w:r>
     </w:p>
     <w:p>
       <w:pPr>
@@ -459,8 +478,6 @@
         </w:rPr>
         <w:t>March 2021</w:t>
       </w:r>
-      <w:bookmarkStart w:id="0" w:name="_GoBack"/>
-      <w:bookmarkEnd w:id="0"/>
     </w:p>
     <w:p>
       <w:pPr>
@@ -487,60 +504,56 @@
     </w:p>
     <w:p>
       <w:pPr>
-        <w:spacing w:after="160" w:line="480" w:lineRule="auto"/>
-        <w:rPr>
-          <w:rFonts w:ascii="Tahoma" w:eastAsia="Calibri" w:hAnsi="Tahoma" w:cs="Tahoma"/>
-          <w:b/>
-          <w:bCs/>
-          <w:sz w:val="24"/>
-          <w:szCs w:val="24"/>
-        </w:rPr>
-      </w:pPr>
-      <w:r>
-        <w:rPr>
-          <w:rFonts w:ascii="Tahoma" w:hAnsi="Tahoma" w:cs="Tahoma"/>
-          <w:sz w:val="24"/>
-          <w:szCs w:val="24"/>
-          <w:lang w:val="en-PH" w:eastAsia="en-PH"/>
-        </w:rPr>
-        <w:t>“The acknowledgement is a one-page expression of appreciation for the assistance given to the student in the course of her / his work immersion. The name of the author should be printed in capital on the right side of the page four spaces after the last line of the last paragraph.”</w:t>
-      </w:r>
-    </w:p>
-    <w:p>
-      <w:pPr>
-        <w:spacing w:after="160" w:line="480" w:lineRule="auto"/>
-        <w:rPr>
-          <w:rFonts w:ascii="Tahoma" w:eastAsia="Calibri" w:hAnsi="Tahoma" w:cs="Tahoma"/>
-          <w:b/>
-          <w:bCs/>
-          <w:sz w:val="24"/>
-          <w:szCs w:val="24"/>
-        </w:rPr>
-      </w:pPr>
-    </w:p>
-    <w:p>
-      <w:pPr>
-        <w:spacing w:after="160" w:line="480" w:lineRule="auto"/>
-        <w:rPr>
-          <w:rFonts w:ascii="Tahoma" w:eastAsia="Calibri" w:hAnsi="Tahoma" w:cs="Tahoma"/>
-          <w:b/>
-          <w:bCs/>
-          <w:sz w:val="24"/>
-          <w:szCs w:val="24"/>
-        </w:rPr>
-      </w:pPr>
-    </w:p>
-    <w:p>
-      <w:pPr>
-        <w:spacing w:after="160" w:line="480" w:lineRule="auto"/>
-        <w:rPr>
-          <w:rFonts w:ascii="Tahoma" w:eastAsia="Calibri" w:hAnsi="Tahoma" w:cs="Tahoma"/>
-          <w:b/>
-          <w:bCs/>
-          <w:sz w:val="24"/>
-          <w:szCs w:val="24"/>
-        </w:rPr>
-      </w:pPr>
+        <w:pStyle w:val="NormalWeb"/>
+        <w:spacing w:before="0" w:beforeAutospacing="0" w:after="0" w:afterAutospacing="0" w:line="480" w:lineRule="auto"/>
+        <w:ind w:firstLine="720"/>
+        <w:jc w:val="both"/>
+        <w:rPr>
+          <w:rFonts w:ascii="Tahoma" w:hAnsi="Tahoma" w:cs="Tahoma"/>
+          <w:color w:val="0E101A"/>
+        </w:rPr>
+      </w:pPr>
+      <w:r>
+        <w:rPr>
+          <w:rStyle w:val="Emphasis"/>
+          <w:rFonts w:ascii="Tahoma" w:hAnsi="Tahoma" w:cs="Tahoma"/>
+          <w:i w:val="0"/>
+          <w:color w:val="0E101A"/>
+        </w:rPr>
+        <w:t>I would like to express my thanks of gratitude to our teacher online as well as our principal in our branch for their guidance and for allowing me to showcase the fruit of my skills throughout this whole school year which helped me learn new things and grow as a better student, for that, I am thankful for it.</w:t>
+      </w:r>
+    </w:p>
+    <w:p>
+      <w:pPr>
+        <w:pStyle w:val="NormalWeb"/>
+        <w:spacing w:before="0" w:beforeAutospacing="0" w:after="0" w:afterAutospacing="0" w:line="480" w:lineRule="auto"/>
+        <w:jc w:val="both"/>
+        <w:rPr>
+          <w:rFonts w:ascii="Tahoma" w:hAnsi="Tahoma" w:cs="Tahoma"/>
+          <w:color w:val="0E101A"/>
+        </w:rPr>
+      </w:pPr>
+    </w:p>
+    <w:p>
+      <w:pPr>
+        <w:pStyle w:val="NormalWeb"/>
+        <w:spacing w:before="0" w:beforeAutospacing="0" w:after="0" w:afterAutospacing="0" w:line="480" w:lineRule="auto"/>
+        <w:ind w:firstLine="720"/>
+        <w:jc w:val="both"/>
+        <w:rPr>
+          <w:rFonts w:ascii="Tahoma" w:hAnsi="Tahoma" w:cs="Tahoma"/>
+          <w:color w:val="0E101A"/>
+        </w:rPr>
+      </w:pPr>
+      <w:r>
+        <w:rPr>
+          <w:rStyle w:val="Emphasis"/>
+          <w:rFonts w:ascii="Tahoma" w:hAnsi="Tahoma" w:cs="Tahoma"/>
+          <w:i w:val="0"/>
+          <w:color w:val="0E101A"/>
+        </w:rPr>
+        <w:t>I would also like to thank my parents for their time and effort in taking care of me while I work hours on this project and to my supported friends that helped me create ideas, advice, and give proper feedback on my project, their time and effort are greatly appreciated as it helped me balanced my project that made it better.</w:t>
+      </w:r>
     </w:p>
     <w:p>
       <w:pPr>
@@ -668,6 +681,9 @@
     </w:p>
     <w:p>
       <w:pPr>
+        <w:pBdr>
+          <w:bottom w:val="single" w:sz="12" w:space="1" w:color="auto"/>
+        </w:pBdr>
         <w:spacing w:line="480" w:lineRule="auto"/>
         <w:rPr>
           <w:rFonts w:ascii="Tahoma" w:hAnsi="Tahoma" w:cs="Tahoma"/>
@@ -695,9 +711,6 @@
           <w:rFonts w:ascii="Tahoma" w:hAnsi="Tahoma" w:cs="Tahoma"/>
         </w:rPr>
       </w:pPr>
-      <w:r>
-        <w:t>_____________________________________________________________________________________________</w:t>
-      </w:r>
     </w:p>
     <w:p>
       <w:pPr>
@@ -736,7 +749,6 @@
       <w:r>
         <w:rPr>
           <w:rFonts w:ascii="Tahoma" w:hAnsi="Tahoma" w:cs="Tahoma"/>
-          <w:b/>
           <w:sz w:val="24"/>
           <w:szCs w:val="24"/>
         </w:rPr>
@@ -773,20 +785,10 @@
       <w:r>
         <w:rPr>
           <w:rFonts w:ascii="Tahoma" w:hAnsi="Tahoma" w:cs="Tahoma"/>
-          <w:b/>
-          <w:sz w:val="24"/>
-          <w:szCs w:val="24"/>
-        </w:rPr>
-        <w:t>I</w:t>
-      </w:r>
-      <w:r>
-        <w:rPr>
-          <w:rFonts w:ascii="Tahoma" w:hAnsi="Tahoma" w:cs="Tahoma"/>
-          <w:b/>
-          <w:sz w:val="24"/>
-          <w:szCs w:val="24"/>
-        </w:rPr>
-        <w:t>I</w:t>
+          <w:sz w:val="24"/>
+          <w:szCs w:val="24"/>
+        </w:rPr>
+        <w:t>II</w:t>
       </w:r>
     </w:p>
     <w:p>
@@ -813,20 +815,11 @@
           <w:sz w:val="24"/>
           <w:szCs w:val="24"/>
         </w:rPr>
-        <w:t>………………………………………………………………………………</w:t>
-      </w:r>
-      <w:r>
-        <w:rPr>
-          <w:rFonts w:ascii="Tahoma" w:hAnsi="Tahoma" w:cs="Tahoma"/>
-          <w:sz w:val="24"/>
-          <w:szCs w:val="24"/>
-        </w:rPr>
-        <w:t>…..</w:t>
-      </w:r>
-      <w:r>
-        <w:rPr>
-          <w:rFonts w:ascii="Tahoma" w:hAnsi="Tahoma" w:cs="Tahoma"/>
-          <w:b/>
+        <w:t>…………………………………………………………………………………..</w:t>
+      </w:r>
+      <w:r>
+        <w:rPr>
+          <w:rFonts w:ascii="Tahoma" w:hAnsi="Tahoma" w:cs="Tahoma"/>
           <w:sz w:val="24"/>
           <w:szCs w:val="24"/>
         </w:rPr>
@@ -861,15 +854,6 @@
         </w:rPr>
         <w:t>ION……………………………………….</w:t>
       </w:r>
-      <w:r>
-        <w:rPr>
-          <w:rFonts w:ascii="Tahoma" w:hAnsi="Tahoma" w:cs="Tahoma"/>
-          <w:b/>
-          <w:sz w:val="24"/>
-          <w:szCs w:val="24"/>
-        </w:rPr>
-        <w:t>1</w:t>
-      </w:r>
     </w:p>
     <w:p>
       <w:pPr>
@@ -898,15 +882,6 @@
         </w:rPr>
         <w:t>N………………………………………………………....</w:t>
       </w:r>
-      <w:r>
-        <w:rPr>
-          <w:rFonts w:ascii="Tahoma" w:hAnsi="Tahoma" w:cs="Tahoma"/>
-          <w:b/>
-          <w:sz w:val="24"/>
-          <w:szCs w:val="24"/>
-        </w:rPr>
-        <w:t>2</w:t>
-      </w:r>
     </w:p>
     <w:p>
       <w:pPr>
@@ -935,15 +910,6 @@
         </w:rPr>
         <w:t xml:space="preserve"> OF THE SYSTEM……………………………………………………..</w:t>
       </w:r>
-      <w:r>
-        <w:rPr>
-          <w:rFonts w:ascii="Tahoma" w:hAnsi="Tahoma" w:cs="Tahoma"/>
-          <w:b/>
-          <w:sz w:val="24"/>
-          <w:szCs w:val="24"/>
-        </w:rPr>
-        <w:t>3</w:t>
-      </w:r>
     </w:p>
     <w:p>
       <w:pPr>
@@ -972,15 +938,6 @@
         </w:rPr>
         <w:t>E…………………………………………………………………………….</w:t>
       </w:r>
-      <w:r>
-        <w:rPr>
-          <w:rFonts w:ascii="Tahoma" w:hAnsi="Tahoma" w:cs="Tahoma"/>
-          <w:b/>
-          <w:sz w:val="24"/>
-          <w:szCs w:val="24"/>
-        </w:rPr>
-        <w:t>4</w:t>
-      </w:r>
     </w:p>
     <w:p>
       <w:pPr>
@@ -1009,15 +966,6 @@
         </w:rPr>
         <w:t>E………………………………………………………………………………………….</w:t>
       </w:r>
-      <w:r>
-        <w:rPr>
-          <w:rFonts w:ascii="Tahoma" w:hAnsi="Tahoma" w:cs="Tahoma"/>
-          <w:b/>
-          <w:sz w:val="24"/>
-          <w:szCs w:val="24"/>
-        </w:rPr>
-        <w:t>5</w:t>
-      </w:r>
     </w:p>
     <w:p>
       <w:pPr>
@@ -1030,6 +978,25 @@
           <w:szCs w:val="24"/>
         </w:rPr>
       </w:pPr>
+      <w:r>
+        <w:rPr>
+          <w:rFonts w:ascii="Tahoma" w:hAnsi="Tahoma" w:cs="Tahoma"/>
+          <w:sz w:val="24"/>
+          <w:szCs w:val="24"/>
+        </w:rPr>
+        <w:t>VI. REFERENCE……………………………………………………………………………………</w:t>
+      </w:r>
+    </w:p>
+    <w:p>
+      <w:pPr>
+        <w:spacing w:line="480" w:lineRule="auto"/>
+        <w:jc w:val="left"/>
+        <w:rPr>
+          <w:rFonts w:ascii="Tahoma" w:hAnsi="Tahoma" w:cs="Tahoma"/>
+          <w:sz w:val="24"/>
+          <w:szCs w:val="24"/>
+        </w:rPr>
+      </w:pPr>
     </w:p>
     <w:p>
       <w:pPr>
@@ -1106,54 +1073,6 @@
     <w:p>
       <w:pPr>
         <w:spacing w:line="480" w:lineRule="auto"/>
-        <w:ind w:left="720"/>
-        <w:jc w:val="left"/>
-        <w:rPr>
-          <w:rFonts w:ascii="Tahoma" w:hAnsi="Tahoma" w:cs="Tahoma"/>
-          <w:sz w:val="24"/>
-          <w:szCs w:val="24"/>
-        </w:rPr>
-      </w:pPr>
-    </w:p>
-    <w:p>
-      <w:pPr>
-        <w:spacing w:line="480" w:lineRule="auto"/>
-        <w:ind w:left="720"/>
-        <w:jc w:val="left"/>
-        <w:rPr>
-          <w:rFonts w:ascii="Tahoma" w:hAnsi="Tahoma" w:cs="Tahoma"/>
-          <w:sz w:val="24"/>
-          <w:szCs w:val="24"/>
-        </w:rPr>
-      </w:pPr>
-    </w:p>
-    <w:p>
-      <w:pPr>
-        <w:spacing w:line="480" w:lineRule="auto"/>
-        <w:ind w:left="720"/>
-        <w:jc w:val="left"/>
-        <w:rPr>
-          <w:rFonts w:ascii="Tahoma" w:hAnsi="Tahoma" w:cs="Tahoma"/>
-          <w:sz w:val="24"/>
-          <w:szCs w:val="24"/>
-        </w:rPr>
-      </w:pPr>
-    </w:p>
-    <w:p>
-      <w:pPr>
-        <w:spacing w:line="480" w:lineRule="auto"/>
-        <w:ind w:left="720"/>
-        <w:jc w:val="left"/>
-        <w:rPr>
-          <w:rFonts w:ascii="Tahoma" w:hAnsi="Tahoma" w:cs="Tahoma"/>
-          <w:sz w:val="24"/>
-          <w:szCs w:val="24"/>
-        </w:rPr>
-      </w:pPr>
-    </w:p>
-    <w:p>
-      <w:pPr>
-        <w:spacing w:line="480" w:lineRule="auto"/>
         <w:jc w:val="left"/>
         <w:rPr>
           <w:rFonts w:ascii="Tahoma" w:hAnsi="Tahoma" w:cs="Tahoma"/>
@@ -1163,8 +1082,8 @@
           <w:szCs w:val="24"/>
         </w:rPr>
         <w:sectPr>
-          <w:footerReference w:type="default" r:id="rId5"/>
-          <w:footerReference w:type="first" r:id="rId6"/>
+          <w:footerReference w:type="default" r:id="rId8"/>
+          <w:footerReference w:type="first" r:id="rId9"/>
           <w:pgSz w:w="12240" w:h="15840" w:code="1"/>
           <w:pgMar w:top="1440" w:right="1440" w:bottom="1440" w:left="1440" w:header="720" w:footer="720" w:gutter="0"/>
           <w:pgNumType w:fmt="lowerRoman" w:chapStyle="1"/>
@@ -1176,6 +1095,11 @@
     </w:p>
     <w:p>
       <w:pPr>
+        <w:pStyle w:val="ListParagraph"/>
+        <w:numPr>
+          <w:ilvl w:val="0"/>
+          <w:numId w:val="1"/>
+        </w:numPr>
         <w:spacing w:line="480" w:lineRule="auto"/>
         <w:jc w:val="left"/>
         <w:rPr>
@@ -1195,35 +1119,936 @@
           <w:szCs w:val="24"/>
         </w:rPr>
         <w:lastRenderedPageBreak/>
-        <w:t>I. COMPANY NAME AND BRIEF DESCRIPTION</w:t>
-      </w:r>
-      <w:r>
-        <w:rPr>
-          <w:rFonts w:ascii="Tahoma" w:hAnsi="Tahoma" w:cs="Tahoma"/>
-          <w:b/>
-          <w:bCs/>
-          <w:sz w:val="24"/>
-          <w:szCs w:val="24"/>
-        </w:rPr>
-        <w:br w:type="page"/>
-      </w:r>
-    </w:p>
-    <w:p>
-      <w:pPr>
-        <w:spacing w:line="480" w:lineRule="auto"/>
-        <w:jc w:val="left"/>
-        <w:rPr>
-          <w:rFonts w:ascii="Tahoma" w:hAnsi="Tahoma" w:cs="Tahoma"/>
-          <w:b/>
-          <w:bCs/>
-          <w:sz w:val="24"/>
-          <w:szCs w:val="24"/>
-        </w:rPr>
-      </w:pPr>
-    </w:p>
-    <w:p/>
+        <w:t>COMPANY NAME AND BRIEF DESCRIPTION</w:t>
+      </w:r>
+    </w:p>
+    <w:p>
+      <w:pPr>
+        <w:spacing w:line="480" w:lineRule="auto"/>
+        <w:ind w:left="360" w:firstLine="360"/>
+        <w:jc w:val="left"/>
+        <w:rPr>
+          <w:rFonts w:ascii="Tahoma" w:hAnsi="Tahoma" w:cs="Tahoma"/>
+          <w:bCs/>
+          <w:sz w:val="24"/>
+          <w:szCs w:val="24"/>
+        </w:rPr>
+      </w:pPr>
+      <w:r>
+        <w:rPr>
+          <w:rFonts w:ascii="Tahoma" w:hAnsi="Tahoma" w:cs="Tahoma"/>
+          <w:bCs/>
+          <w:sz w:val="24"/>
+          <w:szCs w:val="24"/>
+        </w:rPr>
+        <w:t>This project is more targeted to companies that are Game Studios. However, this project is not only specific to Games, It is also applicable to PC Applications or be used as an Online Application.</w:t>
+      </w:r>
+    </w:p>
+    <w:p>
+      <w:pPr>
+        <w:spacing w:line="480" w:lineRule="auto"/>
+        <w:jc w:val="left"/>
+        <w:rPr>
+          <w:rFonts w:ascii="Tahoma" w:hAnsi="Tahoma" w:cs="Tahoma"/>
+          <w:b/>
+          <w:bCs/>
+          <w:sz w:val="24"/>
+          <w:szCs w:val="24"/>
+        </w:rPr>
+      </w:pPr>
+      <w:r>
+        <w:rPr>
+          <w:rFonts w:ascii="Tahoma" w:hAnsi="Tahoma" w:cs="Tahoma"/>
+          <w:b/>
+          <w:bCs/>
+          <w:sz w:val="24"/>
+          <w:szCs w:val="24"/>
+        </w:rPr>
+        <w:tab/>
+      </w:r>
+    </w:p>
+    <w:p>
+      <w:pPr>
+        <w:spacing w:line="480" w:lineRule="auto"/>
+        <w:jc w:val="left"/>
+        <w:rPr>
+          <w:rFonts w:ascii="Tahoma" w:hAnsi="Tahoma" w:cs="Tahoma"/>
+          <w:b/>
+          <w:bCs/>
+          <w:sz w:val="24"/>
+          <w:szCs w:val="24"/>
+        </w:rPr>
+      </w:pPr>
+    </w:p>
+    <w:p>
+      <w:pPr>
+        <w:spacing w:line="480" w:lineRule="auto"/>
+        <w:jc w:val="left"/>
+        <w:rPr>
+          <w:rFonts w:ascii="Tahoma" w:hAnsi="Tahoma" w:cs="Tahoma"/>
+          <w:b/>
+          <w:bCs/>
+          <w:sz w:val="24"/>
+          <w:szCs w:val="24"/>
+        </w:rPr>
+      </w:pPr>
+    </w:p>
+    <w:p>
+      <w:pPr>
+        <w:spacing w:line="480" w:lineRule="auto"/>
+        <w:jc w:val="left"/>
+        <w:rPr>
+          <w:rFonts w:ascii="Tahoma" w:hAnsi="Tahoma" w:cs="Tahoma"/>
+          <w:b/>
+          <w:bCs/>
+          <w:sz w:val="24"/>
+          <w:szCs w:val="24"/>
+        </w:rPr>
+      </w:pPr>
+    </w:p>
+    <w:p>
+      <w:pPr>
+        <w:spacing w:line="480" w:lineRule="auto"/>
+        <w:jc w:val="left"/>
+        <w:rPr>
+          <w:rFonts w:ascii="Tahoma" w:hAnsi="Tahoma" w:cs="Tahoma"/>
+          <w:b/>
+          <w:bCs/>
+          <w:sz w:val="24"/>
+          <w:szCs w:val="24"/>
+        </w:rPr>
+      </w:pPr>
+    </w:p>
+    <w:p>
+      <w:pPr>
+        <w:spacing w:line="480" w:lineRule="auto"/>
+        <w:jc w:val="left"/>
+        <w:rPr>
+          <w:rFonts w:ascii="Tahoma" w:hAnsi="Tahoma" w:cs="Tahoma"/>
+          <w:b/>
+          <w:bCs/>
+          <w:sz w:val="24"/>
+          <w:szCs w:val="24"/>
+        </w:rPr>
+      </w:pPr>
+    </w:p>
+    <w:p>
+      <w:pPr>
+        <w:spacing w:line="480" w:lineRule="auto"/>
+        <w:jc w:val="left"/>
+        <w:rPr>
+          <w:rFonts w:ascii="Tahoma" w:hAnsi="Tahoma" w:cs="Tahoma"/>
+          <w:b/>
+          <w:bCs/>
+          <w:sz w:val="24"/>
+          <w:szCs w:val="24"/>
+        </w:rPr>
+      </w:pPr>
+    </w:p>
+    <w:p>
+      <w:pPr>
+        <w:spacing w:line="480" w:lineRule="auto"/>
+        <w:jc w:val="left"/>
+        <w:rPr>
+          <w:rFonts w:ascii="Tahoma" w:hAnsi="Tahoma" w:cs="Tahoma"/>
+          <w:b/>
+          <w:bCs/>
+          <w:sz w:val="24"/>
+          <w:szCs w:val="24"/>
+        </w:rPr>
+      </w:pPr>
+    </w:p>
+    <w:p>
+      <w:pPr>
+        <w:spacing w:line="480" w:lineRule="auto"/>
+        <w:jc w:val="left"/>
+        <w:rPr>
+          <w:rFonts w:ascii="Tahoma" w:hAnsi="Tahoma" w:cs="Tahoma"/>
+          <w:b/>
+          <w:bCs/>
+          <w:sz w:val="24"/>
+          <w:szCs w:val="24"/>
+        </w:rPr>
+      </w:pPr>
+    </w:p>
+    <w:p>
+      <w:pPr>
+        <w:spacing w:line="480" w:lineRule="auto"/>
+        <w:jc w:val="left"/>
+        <w:rPr>
+          <w:rFonts w:ascii="Tahoma" w:hAnsi="Tahoma" w:cs="Tahoma"/>
+          <w:b/>
+          <w:bCs/>
+          <w:sz w:val="24"/>
+          <w:szCs w:val="24"/>
+        </w:rPr>
+      </w:pPr>
+    </w:p>
+    <w:p>
+      <w:pPr>
+        <w:spacing w:line="480" w:lineRule="auto"/>
+        <w:jc w:val="left"/>
+        <w:rPr>
+          <w:rFonts w:ascii="Tahoma" w:hAnsi="Tahoma" w:cs="Tahoma"/>
+          <w:b/>
+          <w:bCs/>
+          <w:sz w:val="24"/>
+          <w:szCs w:val="24"/>
+        </w:rPr>
+      </w:pPr>
+    </w:p>
+    <w:p>
+      <w:pPr>
+        <w:spacing w:line="480" w:lineRule="auto"/>
+        <w:jc w:val="left"/>
+        <w:rPr>
+          <w:rFonts w:ascii="Tahoma" w:hAnsi="Tahoma" w:cs="Tahoma"/>
+          <w:b/>
+          <w:bCs/>
+          <w:sz w:val="24"/>
+          <w:szCs w:val="24"/>
+        </w:rPr>
+      </w:pPr>
+    </w:p>
+    <w:p>
+      <w:pPr>
+        <w:spacing w:line="480" w:lineRule="auto"/>
+        <w:jc w:val="left"/>
+        <w:rPr>
+          <w:rFonts w:ascii="Tahoma" w:hAnsi="Tahoma" w:cs="Tahoma"/>
+          <w:b/>
+          <w:bCs/>
+          <w:sz w:val="24"/>
+          <w:szCs w:val="24"/>
+        </w:rPr>
+      </w:pPr>
+    </w:p>
+    <w:p>
+      <w:pPr>
+        <w:spacing w:line="480" w:lineRule="auto"/>
+        <w:jc w:val="left"/>
+        <w:rPr>
+          <w:rFonts w:ascii="Tahoma" w:hAnsi="Tahoma" w:cs="Tahoma"/>
+          <w:b/>
+          <w:bCs/>
+          <w:sz w:val="24"/>
+          <w:szCs w:val="24"/>
+        </w:rPr>
+      </w:pPr>
+    </w:p>
+    <w:p>
+      <w:pPr>
+        <w:spacing w:line="480" w:lineRule="auto"/>
+        <w:jc w:val="left"/>
+        <w:rPr>
+          <w:rFonts w:ascii="Tahoma" w:hAnsi="Tahoma" w:cs="Tahoma"/>
+          <w:b/>
+          <w:bCs/>
+          <w:sz w:val="24"/>
+          <w:szCs w:val="24"/>
+        </w:rPr>
+      </w:pPr>
+    </w:p>
+    <w:p>
+      <w:pPr>
+        <w:spacing w:line="480" w:lineRule="auto"/>
+        <w:jc w:val="left"/>
+        <w:rPr>
+          <w:rFonts w:ascii="Tahoma" w:hAnsi="Tahoma" w:cs="Tahoma"/>
+          <w:b/>
+          <w:bCs/>
+          <w:sz w:val="24"/>
+          <w:szCs w:val="24"/>
+        </w:rPr>
+      </w:pPr>
+    </w:p>
+    <w:p>
+      <w:pPr>
+        <w:spacing w:line="480" w:lineRule="auto"/>
+        <w:jc w:val="left"/>
+        <w:rPr>
+          <w:rFonts w:ascii="Tahoma" w:hAnsi="Tahoma" w:cs="Tahoma"/>
+          <w:b/>
+          <w:bCs/>
+          <w:sz w:val="24"/>
+          <w:szCs w:val="24"/>
+        </w:rPr>
+      </w:pPr>
+    </w:p>
+    <w:p>
+      <w:pPr>
+        <w:spacing w:line="480" w:lineRule="auto"/>
+        <w:jc w:val="left"/>
+        <w:rPr>
+          <w:rFonts w:ascii="Tahoma" w:hAnsi="Tahoma" w:cs="Tahoma"/>
+          <w:b/>
+          <w:bCs/>
+          <w:sz w:val="24"/>
+          <w:szCs w:val="24"/>
+        </w:rPr>
+      </w:pPr>
+    </w:p>
+    <w:p>
+      <w:pPr>
+        <w:pStyle w:val="ListParagraph"/>
+        <w:numPr>
+          <w:ilvl w:val="0"/>
+          <w:numId w:val="1"/>
+        </w:numPr>
+        <w:spacing w:line="480" w:lineRule="auto"/>
+        <w:jc w:val="left"/>
+        <w:rPr>
+          <w:rFonts w:ascii="Tahoma" w:hAnsi="Tahoma" w:cs="Tahoma"/>
+          <w:b/>
+          <w:bCs/>
+          <w:sz w:val="24"/>
+          <w:szCs w:val="24"/>
+        </w:rPr>
+      </w:pPr>
+      <w:r>
+        <w:rPr>
+          <w:rFonts w:ascii="Tahoma" w:hAnsi="Tahoma" w:cs="Tahoma"/>
+          <w:b/>
+          <w:sz w:val="24"/>
+          <w:szCs w:val="24"/>
+        </w:rPr>
+        <w:lastRenderedPageBreak/>
+        <w:t>SYSTEM BRIEF DESCRIPTION</w:t>
+      </w:r>
+    </w:p>
+    <w:p>
+      <w:pPr>
+        <w:spacing w:line="480" w:lineRule="auto"/>
+        <w:ind w:left="360" w:firstLine="360"/>
+        <w:jc w:val="both"/>
+        <w:rPr>
+          <w:rFonts w:ascii="Tahoma" w:hAnsi="Tahoma" w:cs="Tahoma"/>
+          <w:bCs/>
+          <w:sz w:val="24"/>
+          <w:szCs w:val="24"/>
+        </w:rPr>
+      </w:pPr>
+      <w:r>
+        <w:rPr>
+          <w:rFonts w:ascii="Tahoma" w:hAnsi="Tahoma" w:cs="Tahoma"/>
+          <w:bCs/>
+          <w:sz w:val="24"/>
+          <w:szCs w:val="24"/>
+        </w:rPr>
+        <w:t>This project showcases and highlights the library; Photon Network in Unity Game Engine. The project uses Unity’s programming language: C-Sharp. An Object</w:t>
+      </w:r>
+      <w:r>
+        <w:rPr>
+          <w:rFonts w:ascii="Tahoma" w:hAnsi="Tahoma" w:cs="Tahoma"/>
+          <w:bCs/>
+          <w:sz w:val="24"/>
+          <w:szCs w:val="24"/>
+        </w:rPr>
+        <w:t>-</w:t>
+      </w:r>
+      <w:r>
+        <w:rPr>
+          <w:rFonts w:ascii="Tahoma" w:hAnsi="Tahoma" w:cs="Tahoma"/>
+          <w:bCs/>
+          <w:sz w:val="24"/>
+          <w:szCs w:val="24"/>
+        </w:rPr>
+        <w:t>Oriented Language similar to Java which uses classes and objects for handling data.</w:t>
+      </w:r>
+    </w:p>
+    <w:p>
+      <w:pPr>
+        <w:spacing w:line="480" w:lineRule="auto"/>
+        <w:ind w:left="360" w:firstLine="360"/>
+        <w:jc w:val="both"/>
+        <w:rPr>
+          <w:rFonts w:ascii="Tahoma" w:hAnsi="Tahoma" w:cs="Tahoma"/>
+          <w:bCs/>
+          <w:sz w:val="24"/>
+          <w:szCs w:val="24"/>
+        </w:rPr>
+      </w:pPr>
+    </w:p>
+    <w:p>
+      <w:pPr>
+        <w:spacing w:line="480" w:lineRule="auto"/>
+        <w:ind w:left="360" w:firstLine="360"/>
+        <w:jc w:val="both"/>
+        <w:rPr>
+          <w:rFonts w:ascii="Tahoma" w:hAnsi="Tahoma" w:cs="Tahoma"/>
+          <w:i/>
+          <w:spacing w:val="5"/>
+          <w:sz w:val="24"/>
+          <w:szCs w:val="24"/>
+          <w:shd w:val="clear" w:color="auto" w:fill="FFFFFF"/>
+        </w:rPr>
+      </w:pPr>
+      <w:r>
+        <w:rPr>
+          <w:rFonts w:ascii="Tahoma" w:hAnsi="Tahoma" w:cs="Tahoma"/>
+          <w:i/>
+          <w:spacing w:val="5"/>
+          <w:sz w:val="24"/>
+          <w:szCs w:val="24"/>
+          <w:shd w:val="clear" w:color="auto" w:fill="FFFFFF"/>
+        </w:rPr>
+        <w:t>“</w:t>
+      </w:r>
+      <w:r>
+        <w:rPr>
+          <w:rFonts w:ascii="Tahoma" w:hAnsi="Tahoma" w:cs="Tahoma"/>
+          <w:i/>
+          <w:spacing w:val="5"/>
+          <w:sz w:val="24"/>
+          <w:szCs w:val="24"/>
+          <w:shd w:val="clear" w:color="auto" w:fill="FFFFFF"/>
+        </w:rPr>
+        <w:t xml:space="preserve">Photon Unity Networking (PUN) is a Unity package for multiplayer games. Flexible matchmaking gets your players into rooms where objects </w:t>
+      </w:r>
+      <w:r>
+        <w:rPr>
+          <w:rFonts w:ascii="Tahoma" w:hAnsi="Tahoma" w:cs="Tahoma"/>
+          <w:i/>
+          <w:spacing w:val="5"/>
+          <w:sz w:val="24"/>
+          <w:szCs w:val="24"/>
+          <w:shd w:val="clear" w:color="auto" w:fill="FFFFFF"/>
+        </w:rPr>
+        <w:t xml:space="preserve">can be synced over the network. </w:t>
+      </w:r>
+      <w:r>
+        <w:rPr>
+          <w:rFonts w:ascii="Tahoma" w:hAnsi="Tahoma" w:cs="Tahoma"/>
+          <w:i/>
+          <w:spacing w:val="5"/>
+          <w:sz w:val="24"/>
+          <w:szCs w:val="24"/>
+          <w:shd w:val="clear" w:color="auto" w:fill="FFFFFF"/>
+        </w:rPr>
+        <w:t>Fast</w:t>
+      </w:r>
+      <w:r>
+        <w:rPr>
+          <w:rFonts w:ascii="Tahoma" w:hAnsi="Tahoma" w:cs="Tahoma"/>
+          <w:i/>
+          <w:spacing w:val="5"/>
+          <w:sz w:val="24"/>
+          <w:szCs w:val="24"/>
+          <w:shd w:val="clear" w:color="auto" w:fill="FFFFFF"/>
+        </w:rPr>
+        <w:t xml:space="preserve"> and </w:t>
+      </w:r>
+      <w:r>
+        <w:rPr>
+          <w:rFonts w:ascii="Tahoma" w:hAnsi="Tahoma" w:cs="Tahoma"/>
+          <w:i/>
+          <w:spacing w:val="5"/>
+          <w:sz w:val="24"/>
+          <w:szCs w:val="24"/>
+          <w:shd w:val="clear" w:color="auto" w:fill="FFFFFF"/>
+        </w:rPr>
+        <w:t>reliable communication is done through dedicated Photon server(s), so clients don't need to connect one to one.</w:t>
+      </w:r>
+      <w:r>
+        <w:rPr>
+          <w:rFonts w:ascii="Tahoma" w:hAnsi="Tahoma" w:cs="Tahoma"/>
+          <w:i/>
+          <w:spacing w:val="5"/>
+          <w:sz w:val="24"/>
+          <w:szCs w:val="24"/>
+          <w:shd w:val="clear" w:color="auto" w:fill="FFFFFF"/>
+        </w:rPr>
+        <w:t>”</w:t>
+      </w:r>
+    </w:p>
+    <w:p>
+      <w:pPr>
+        <w:spacing w:line="480" w:lineRule="auto"/>
+        <w:ind w:left="360"/>
+        <w:jc w:val="both"/>
+        <w:rPr>
+          <w:rFonts w:ascii="Tahoma" w:hAnsi="Tahoma" w:cs="Tahoma"/>
+          <w:spacing w:val="5"/>
+          <w:sz w:val="24"/>
+          <w:szCs w:val="24"/>
+          <w:shd w:val="clear" w:color="auto" w:fill="FFFFFF"/>
+        </w:rPr>
+      </w:pPr>
+      <w:r>
+        <w:rPr>
+          <w:rFonts w:ascii="Tahoma" w:hAnsi="Tahoma" w:cs="Tahoma"/>
+          <w:spacing w:val="5"/>
+          <w:sz w:val="24"/>
+          <w:szCs w:val="24"/>
+          <w:shd w:val="clear" w:color="auto" w:fill="FFFFFF"/>
+        </w:rPr>
+        <w:t>As said, the Photon Network library takes the heavy work in handling servers and connection</w:t>
+      </w:r>
+      <w:r>
+        <w:rPr>
+          <w:rFonts w:ascii="Tahoma" w:hAnsi="Tahoma" w:cs="Tahoma"/>
+          <w:spacing w:val="5"/>
+          <w:sz w:val="24"/>
+          <w:szCs w:val="24"/>
+          <w:shd w:val="clear" w:color="auto" w:fill="FFFFFF"/>
+        </w:rPr>
+        <w:t>s</w:t>
+      </w:r>
+      <w:r>
+        <w:rPr>
+          <w:rFonts w:ascii="Tahoma" w:hAnsi="Tahoma" w:cs="Tahoma"/>
+          <w:spacing w:val="5"/>
+          <w:sz w:val="24"/>
+          <w:szCs w:val="24"/>
+          <w:shd w:val="clear" w:color="auto" w:fill="FFFFFF"/>
+        </w:rPr>
+        <w:t xml:space="preserve"> as it is easy to use.</w:t>
+      </w:r>
+    </w:p>
+    <w:p>
+      <w:pPr>
+        <w:spacing w:line="480" w:lineRule="auto"/>
+        <w:ind w:left="360" w:firstLine="360"/>
+        <w:jc w:val="both"/>
+        <w:rPr>
+          <w:rFonts w:ascii="Tahoma" w:hAnsi="Tahoma" w:cs="Tahoma"/>
+          <w:spacing w:val="5"/>
+          <w:sz w:val="24"/>
+          <w:szCs w:val="24"/>
+          <w:shd w:val="clear" w:color="auto" w:fill="FFFFFF"/>
+        </w:rPr>
+      </w:pPr>
+    </w:p>
+    <w:p>
+      <w:pPr>
+        <w:spacing w:line="480" w:lineRule="auto"/>
+        <w:ind w:left="360" w:firstLine="360"/>
+        <w:jc w:val="both"/>
+        <w:rPr>
+          <w:rFonts w:ascii="Tahoma" w:hAnsi="Tahoma" w:cs="Tahoma"/>
+          <w:bCs/>
+          <w:sz w:val="24"/>
+          <w:szCs w:val="24"/>
+        </w:rPr>
+      </w:pPr>
+      <w:r>
+        <w:rPr>
+          <w:rFonts w:ascii="Tahoma" w:hAnsi="Tahoma" w:cs="Tahoma"/>
+          <w:bCs/>
+          <w:sz w:val="24"/>
+          <w:szCs w:val="24"/>
+        </w:rPr>
+        <w:t xml:space="preserve">This project’s main feature is the </w:t>
+      </w:r>
+      <w:r>
+        <w:rPr>
+          <w:rFonts w:ascii="Tahoma" w:hAnsi="Tahoma" w:cs="Tahoma"/>
+          <w:bCs/>
+          <w:sz w:val="24"/>
+          <w:szCs w:val="24"/>
+        </w:rPr>
+        <w:t>chat box</w:t>
+      </w:r>
+      <w:r>
+        <w:rPr>
+          <w:rFonts w:ascii="Tahoma" w:hAnsi="Tahoma" w:cs="Tahoma"/>
+          <w:bCs/>
+          <w:sz w:val="24"/>
+          <w:szCs w:val="24"/>
+        </w:rPr>
+        <w:t xml:space="preserve"> system and the visual game scene of players when they </w:t>
+      </w:r>
+      <w:r>
+        <w:rPr>
+          <w:rFonts w:ascii="Tahoma" w:hAnsi="Tahoma" w:cs="Tahoma"/>
+          <w:bCs/>
+          <w:sz w:val="24"/>
+          <w:szCs w:val="24"/>
+        </w:rPr>
+        <w:t>are connected and are</w:t>
+      </w:r>
+      <w:r>
+        <w:rPr>
+          <w:rFonts w:ascii="Tahoma" w:hAnsi="Tahoma" w:cs="Tahoma"/>
+          <w:bCs/>
+          <w:sz w:val="24"/>
+          <w:szCs w:val="24"/>
+        </w:rPr>
+        <w:t xml:space="preserve"> inside a room.</w:t>
+      </w:r>
+      <w:r>
+        <w:rPr>
+          <w:rFonts w:ascii="Tahoma" w:hAnsi="Tahoma" w:cs="Tahoma"/>
+          <w:bCs/>
+          <w:sz w:val="24"/>
+          <w:szCs w:val="24"/>
+        </w:rPr>
+        <w:t xml:space="preserve"> How this entire project works is shown in this flow chart graph:</w:t>
+      </w:r>
+      <w:bookmarkStart w:id="0" w:name="_GoBack"/>
+      <w:bookmarkEnd w:id="0"/>
+    </w:p>
+    <w:p>
+      <w:pPr>
+        <w:spacing w:line="480" w:lineRule="auto"/>
+        <w:ind w:left="360" w:firstLine="360"/>
+        <w:jc w:val="both"/>
+        <w:rPr>
+          <w:rFonts w:ascii="Tahoma" w:hAnsi="Tahoma" w:cs="Tahoma"/>
+          <w:bCs/>
+          <w:sz w:val="24"/>
+          <w:szCs w:val="24"/>
+        </w:rPr>
+      </w:pPr>
+      <w:r>
+        <w:rPr>
+          <w:noProof/>
+        </w:rPr>
+        <w:pict>
+          <v:shapetype id="_x0000_t75" coordsize="21600,21600" o:spt="75" o:preferrelative="t" path="m@4@5l@4@11@9@11@9@5xe" filled="f" stroked="f">
+            <v:stroke joinstyle="miter"/>
+            <v:formulas>
+              <v:f eqn="if lineDrawn pixelLineWidth 0"/>
+              <v:f eqn="sum @0 1 0"/>
+              <v:f eqn="sum 0 0 @1"/>
+              <v:f eqn="prod @2 1 2"/>
+              <v:f eqn="prod @3 21600 pixelWidth"/>
+              <v:f eqn="prod @3 21600 pixelHeight"/>
+              <v:f eqn="sum @0 0 1"/>
+              <v:f eqn="prod @6 1 2"/>
+              <v:f eqn="prod @7 21600 pixelWidth"/>
+              <v:f eqn="sum @8 21600 0"/>
+              <v:f eqn="prod @7 21600 pixelHeight"/>
+              <v:f eqn="sum @10 21600 0"/>
+            </v:formulas>
+            <v:path o:extrusionok="f" gradientshapeok="t" o:connecttype="rect"/>
+            <o:lock v:ext="edit" aspectratio="t"/>
+          </v:shapetype>
+          <v:shape id="_x0000_s1027" type="#_x0000_t75" style="position:absolute;left:0;text-align:left;margin-left:-1pt;margin-top:7.15pt;width:469.25pt;height:206.6pt;z-index:-251655168;mso-position-horizontal-relative:text;mso-position-vertical-relative:text;mso-width-relative:page;mso-height-relative:page" stroked="t" strokecolor="black [3213]">
+            <v:imagedata r:id="rId10" o:title="PORTFOLIO PROJECT - GAME LOGIC FLOW CHART"/>
+            <v:shadow on="t" color="#d8d8d8 [2732]" opacity=".5" offset="6pt,6pt"/>
+          </v:shape>
+        </w:pict>
+      </w:r>
+    </w:p>
+    <w:p>
+      <w:pPr>
+        <w:pStyle w:val="ListParagraph"/>
+        <w:spacing w:line="480" w:lineRule="auto"/>
+        <w:ind w:left="1080"/>
+        <w:jc w:val="left"/>
+        <w:rPr>
+          <w:rFonts w:ascii="Tahoma" w:hAnsi="Tahoma" w:cs="Tahoma"/>
+          <w:b/>
+          <w:sz w:val="24"/>
+          <w:szCs w:val="24"/>
+        </w:rPr>
+      </w:pPr>
+    </w:p>
+    <w:p>
+      <w:pPr>
+        <w:spacing w:line="480" w:lineRule="auto"/>
+        <w:jc w:val="both"/>
+        <w:rPr>
+          <w:rFonts w:ascii="Tahoma" w:hAnsi="Tahoma" w:cs="Tahoma"/>
+          <w:b/>
+          <w:bCs/>
+          <w:sz w:val="24"/>
+          <w:szCs w:val="24"/>
+        </w:rPr>
+      </w:pPr>
+      <w:r>
+        <w:rPr>
+          <w:rFonts w:ascii="Tahoma" w:hAnsi="Tahoma" w:cs="Tahoma"/>
+          <w:b/>
+          <w:bCs/>
+          <w:sz w:val="24"/>
+          <w:szCs w:val="24"/>
+        </w:rPr>
+        <w:tab/>
+      </w:r>
+    </w:p>
+    <w:p>
+      <w:pPr>
+        <w:spacing w:line="480" w:lineRule="auto"/>
+        <w:jc w:val="both"/>
+        <w:rPr>
+          <w:rFonts w:ascii="Tahoma" w:hAnsi="Tahoma" w:cs="Tahoma"/>
+          <w:b/>
+          <w:bCs/>
+          <w:sz w:val="24"/>
+          <w:szCs w:val="24"/>
+        </w:rPr>
+      </w:pPr>
+    </w:p>
+    <w:p>
+      <w:pPr>
+        <w:spacing w:line="480" w:lineRule="auto"/>
+        <w:jc w:val="both"/>
+        <w:rPr>
+          <w:rFonts w:ascii="Tahoma" w:hAnsi="Tahoma" w:cs="Tahoma"/>
+          <w:b/>
+          <w:bCs/>
+          <w:sz w:val="24"/>
+          <w:szCs w:val="24"/>
+        </w:rPr>
+      </w:pPr>
+    </w:p>
+    <w:p>
+      <w:pPr>
+        <w:spacing w:line="480" w:lineRule="auto"/>
+        <w:jc w:val="both"/>
+        <w:rPr>
+          <w:rFonts w:ascii="Tahoma" w:hAnsi="Tahoma" w:cs="Tahoma"/>
+          <w:b/>
+          <w:bCs/>
+          <w:sz w:val="24"/>
+          <w:szCs w:val="24"/>
+        </w:rPr>
+      </w:pPr>
+    </w:p>
+    <w:p>
+      <w:pPr>
+        <w:spacing w:line="480" w:lineRule="auto"/>
+        <w:jc w:val="both"/>
+        <w:rPr>
+          <w:rFonts w:ascii="Tahoma" w:hAnsi="Tahoma" w:cs="Tahoma"/>
+          <w:b/>
+          <w:bCs/>
+          <w:sz w:val="24"/>
+          <w:szCs w:val="24"/>
+        </w:rPr>
+      </w:pPr>
+    </w:p>
+    <w:p>
+      <w:pPr>
+        <w:pStyle w:val="ListParagraph"/>
+        <w:numPr>
+          <w:ilvl w:val="0"/>
+          <w:numId w:val="1"/>
+        </w:numPr>
+        <w:spacing w:line="480" w:lineRule="auto"/>
+        <w:jc w:val="both"/>
+        <w:rPr>
+          <w:rFonts w:ascii="Tahoma" w:hAnsi="Tahoma" w:cs="Tahoma"/>
+          <w:b/>
+          <w:bCs/>
+          <w:sz w:val="24"/>
+          <w:szCs w:val="24"/>
+        </w:rPr>
+      </w:pPr>
+      <w:r>
+        <w:rPr>
+          <w:rFonts w:ascii="Tahoma" w:hAnsi="Tahoma" w:cs="Tahoma"/>
+          <w:b/>
+          <w:bCs/>
+          <w:sz w:val="24"/>
+          <w:szCs w:val="24"/>
+        </w:rPr>
+        <w:lastRenderedPageBreak/>
+        <w:t>SCREENSHOT OF SYSTEM</w:t>
+      </w:r>
+    </w:p>
+    <w:p>
+      <w:pPr>
+        <w:pStyle w:val="ListParagraph"/>
+        <w:numPr>
+          <w:ilvl w:val="0"/>
+          <w:numId w:val="1"/>
+        </w:numPr>
+        <w:spacing w:line="480" w:lineRule="auto"/>
+        <w:jc w:val="both"/>
+        <w:rPr>
+          <w:rFonts w:ascii="Tahoma" w:hAnsi="Tahoma" w:cs="Tahoma"/>
+          <w:b/>
+          <w:bCs/>
+          <w:sz w:val="24"/>
+          <w:szCs w:val="24"/>
+        </w:rPr>
+      </w:pPr>
+      <w:r>
+        <w:rPr>
+          <w:rFonts w:ascii="Tahoma" w:hAnsi="Tahoma" w:cs="Tahoma"/>
+          <w:b/>
+          <w:bCs/>
+          <w:sz w:val="24"/>
+          <w:szCs w:val="24"/>
+        </w:rPr>
+        <w:t>PROGRAM CODE</w:t>
+      </w:r>
+    </w:p>
+    <w:p>
+      <w:pPr>
+        <w:pStyle w:val="ListParagraph"/>
+        <w:numPr>
+          <w:ilvl w:val="0"/>
+          <w:numId w:val="1"/>
+        </w:numPr>
+        <w:spacing w:line="480" w:lineRule="auto"/>
+        <w:jc w:val="both"/>
+        <w:rPr>
+          <w:rFonts w:ascii="Tahoma" w:hAnsi="Tahoma" w:cs="Tahoma"/>
+          <w:b/>
+          <w:bCs/>
+          <w:sz w:val="24"/>
+          <w:szCs w:val="24"/>
+        </w:rPr>
+      </w:pPr>
+      <w:r>
+        <w:rPr>
+          <w:noProof/>
+        </w:rPr>
+        <w:lastRenderedPageBreak/>
+        <w:pict>
+          <v:shape id="_x0000_s1026" type="#_x0000_t75" style="position:absolute;left:0;text-align:left;margin-left:0;margin-top:26.9pt;width:468.6pt;height:620.55pt;z-index:-251657216;mso-position-horizontal-relative:text;mso-position-vertical-relative:text;mso-width-relative:page;mso-height-relative:page" wrapcoords="-35 0 -35 21548 69 21731 207 21783 21876 21783 21876 209 21635 0 -35 0">
+            <v:imagedata r:id="rId11" o:title="ICT RESUME"/>
+            <v:shadow on="t" opacity=".5" offset="6pt,6pt"/>
+            <w10:wrap type="tight"/>
+          </v:shape>
+        </w:pict>
+      </w:r>
+      <w:r>
+        <w:rPr>
+          <w:rFonts w:ascii="Tahoma" w:hAnsi="Tahoma" w:cs="Tahoma"/>
+          <w:b/>
+          <w:bCs/>
+          <w:sz w:val="24"/>
+          <w:szCs w:val="24"/>
+        </w:rPr>
+        <w:t>RESUME</w:t>
+      </w:r>
+    </w:p>
+    <w:p>
+      <w:pPr>
+        <w:pStyle w:val="ListParagraph"/>
+        <w:numPr>
+          <w:ilvl w:val="0"/>
+          <w:numId w:val="1"/>
+        </w:numPr>
+        <w:spacing w:line="480" w:lineRule="auto"/>
+        <w:jc w:val="both"/>
+        <w:rPr>
+          <w:rFonts w:ascii="Tahoma" w:hAnsi="Tahoma" w:cs="Tahoma"/>
+          <w:b/>
+          <w:bCs/>
+          <w:sz w:val="24"/>
+          <w:szCs w:val="24"/>
+        </w:rPr>
+      </w:pPr>
+      <w:r>
+        <w:rPr>
+          <w:rFonts w:ascii="Tahoma" w:hAnsi="Tahoma" w:cs="Tahoma"/>
+          <w:b/>
+          <w:bCs/>
+          <w:sz w:val="24"/>
+          <w:szCs w:val="24"/>
+        </w:rPr>
+        <w:lastRenderedPageBreak/>
+        <w:t>REFERENCE</w:t>
+      </w:r>
+    </w:p>
+    <w:p>
+      <w:pPr>
+        <w:spacing w:line="480" w:lineRule="auto"/>
+        <w:jc w:val="both"/>
+        <w:rPr>
+          <w:rFonts w:ascii="Tahoma" w:hAnsi="Tahoma" w:cs="Tahoma"/>
+          <w:bCs/>
+          <w:i/>
+          <w:sz w:val="24"/>
+          <w:szCs w:val="24"/>
+        </w:rPr>
+      </w:pPr>
+      <w:r>
+        <w:rPr>
+          <w:rFonts w:ascii="Tahoma" w:hAnsi="Tahoma" w:cs="Tahoma"/>
+          <w:bCs/>
+          <w:sz w:val="24"/>
+          <w:szCs w:val="24"/>
+        </w:rPr>
+        <w:tab/>
+      </w:r>
+      <w:hyperlink r:id="rId12" w:history="1">
+        <w:r>
+          <w:rPr>
+            <w:rStyle w:val="Hyperlink"/>
+            <w:rFonts w:ascii="Tahoma" w:hAnsi="Tahoma" w:cs="Tahoma"/>
+            <w:bCs/>
+            <w:i/>
+            <w:color w:val="auto"/>
+            <w:sz w:val="24"/>
+            <w:szCs w:val="24"/>
+            <w:u w:val="none"/>
+          </w:rPr>
+          <w:t>https://www.photonengine.com/en-US/Photon</w:t>
+        </w:r>
+      </w:hyperlink>
+    </w:p>
+    <w:p>
+      <w:pPr>
+        <w:spacing w:line="480" w:lineRule="auto"/>
+        <w:ind w:firstLine="720"/>
+        <w:jc w:val="both"/>
+        <w:rPr>
+          <w:rFonts w:ascii="Tahoma" w:hAnsi="Tahoma" w:cs="Tahoma"/>
+          <w:bCs/>
+          <w:i/>
+          <w:sz w:val="24"/>
+          <w:szCs w:val="24"/>
+        </w:rPr>
+      </w:pPr>
+      <w:hyperlink r:id="rId13" w:history="1">
+        <w:r>
+          <w:rPr>
+            <w:rStyle w:val="Hyperlink"/>
+            <w:rFonts w:ascii="Tahoma" w:hAnsi="Tahoma" w:cs="Tahoma"/>
+            <w:bCs/>
+            <w:i/>
+            <w:color w:val="auto"/>
+            <w:sz w:val="24"/>
+            <w:szCs w:val="24"/>
+            <w:u w:val="none"/>
+          </w:rPr>
+          <w:t>https://dribbble.com/avatars</w:t>
+        </w:r>
+      </w:hyperlink>
+    </w:p>
+    <w:p>
+      <w:pPr>
+        <w:spacing w:line="480" w:lineRule="auto"/>
+        <w:ind w:firstLine="720"/>
+        <w:jc w:val="both"/>
+        <w:rPr>
+          <w:rFonts w:ascii="Tahoma" w:hAnsi="Tahoma" w:cs="Tahoma"/>
+          <w:bCs/>
+          <w:i/>
+          <w:sz w:val="24"/>
+          <w:szCs w:val="24"/>
+        </w:rPr>
+      </w:pPr>
+      <w:r>
+        <w:rPr>
+          <w:rFonts w:ascii="Tahoma" w:hAnsi="Tahoma" w:cs="Tahoma"/>
+          <w:bCs/>
+          <w:i/>
+          <w:sz w:val="24"/>
+          <w:szCs w:val="24"/>
+        </w:rPr>
+        <w:t>https://www.flaticon.com/</w:t>
+      </w:r>
+      <w:r>
+        <w:rPr>
+          <w:rFonts w:ascii="Tahoma" w:hAnsi="Tahoma" w:cs="Tahoma"/>
+          <w:bCs/>
+          <w:i/>
+          <w:sz w:val="24"/>
+          <w:szCs w:val="24"/>
+        </w:rPr>
+        <w:br/>
+      </w:r>
+    </w:p>
     <w:sectPr>
-      <w:footerReference w:type="first" r:id="rId7"/>
+      <w:footerReference w:type="first" r:id="rId14"/>
       <w:pgSz w:w="12240" w:h="15840" w:code="1"/>
       <w:pgMar w:top="1440" w:right="1440" w:bottom="1440" w:left="1440" w:header="720" w:footer="720" w:gutter="0"/>
       <w:pgNumType w:start="1" w:chapStyle="1"/>
@@ -1233,6 +2058,25 @@
     </w:sectPr>
   </w:body>
 </w:document>
+</file>
+
+<file path=word/endnotes.xml><?xml version="1.0" encoding="utf-8"?>
+<w:endnotes xmlns:wpc="http://schemas.microsoft.com/office/word/2010/wordprocessingCanvas" xmlns:cx="http://schemas.microsoft.com/office/drawing/2014/chartex" xmlns:cx1="http://schemas.microsoft.com/office/drawing/2015/9/8/chartex" xmlns:mc="http://schemas.openxmlformats.org/markup-compatibility/2006" xmlns:o="urn:schemas-microsoft-com:office:office" xmlns:r="http://schemas.openxmlformats.org/officeDocument/2006/relationships" xmlns:m="http://schemas.openxmlformats.org/officeDocument/2006/math" xmlns:v="urn:schemas-microsoft-com:vml" xmlns:wp14="http://schemas.microsoft.com/office/word/2010/wordprocessingDrawing" xmlns:wp="http://schemas.openxmlformats.org/drawingml/2006/wordprocessingDrawing" xmlns:w10="urn:schemas-microsoft-com:office:word" xmlns:w="http://schemas.openxmlformats.org/wordprocessingml/2006/main" xmlns:w14="http://schemas.microsoft.com/office/word/2010/wordml" xmlns:w15="http://schemas.microsoft.com/office/word/2012/wordml" xmlns:w16se="http://schemas.microsoft.com/office/word/2015/wordml/symex" xmlns:wpg="http://schemas.microsoft.com/office/word/2010/wordprocessingGroup" xmlns:wpi="http://schemas.microsoft.com/office/word/2010/wordprocessingInk" xmlns:wne="http://schemas.microsoft.com/office/word/2006/wordml" xmlns:wps="http://schemas.microsoft.com/office/word/2010/wordprocessingShape" mc:Ignorable="w14 w15 w16se wp14">
+  <w:endnote w:type="separator" w:id="-1">
+    <w:p>
+      <w:r>
+        <w:separator/>
+      </w:r>
+    </w:p>
+  </w:endnote>
+  <w:endnote w:type="continuationSeparator" w:id="0">
+    <w:p>
+      <w:r>
+        <w:continuationSeparator/>
+      </w:r>
+    </w:p>
+  </w:endnote>
+</w:endnotes>
 </file>
 
 <file path=word/footer1.xml><?xml version="1.0" encoding="utf-8"?>
@@ -1269,7 +2113,7 @@
           <w:rPr>
             <w:noProof/>
           </w:rPr>
-          <w:t>ii</w:t>
+          <w:t>3</w:t>
         </w:r>
         <w:r>
           <w:rPr>
@@ -1347,7 +2191,7 @@
 <w:ftr xmlns:wpc="http://schemas.microsoft.com/office/word/2010/wordprocessingCanvas" xmlns:cx="http://schemas.microsoft.com/office/drawing/2014/chartex" xmlns:cx1="http://schemas.microsoft.com/office/drawing/2015/9/8/chartex" xmlns:mc="http://schemas.openxmlformats.org/markup-compatibility/2006" xmlns:o="urn:schemas-microsoft-com:office:office" xmlns:r="http://schemas.openxmlformats.org/officeDocument/2006/relationships" xmlns:m="http://schemas.openxmlformats.org/officeDocument/2006/math" xmlns:v="urn:schemas-microsoft-com:vml" xmlns:wp14="http://schemas.microsoft.com/office/word/2010/wordprocessingDrawing" xmlns:wp="http://schemas.openxmlformats.org/drawingml/2006/wordprocessingDrawing" xmlns:w10="urn:schemas-microsoft-com:office:word" xmlns:w="http://schemas.openxmlformats.org/wordprocessingml/2006/main" xmlns:w14="http://schemas.microsoft.com/office/word/2010/wordml" xmlns:w15="http://schemas.microsoft.com/office/word/2012/wordml" xmlns:w16se="http://schemas.microsoft.com/office/word/2015/wordml/symex" xmlns:wpg="http://schemas.microsoft.com/office/word/2010/wordprocessingGroup" xmlns:wpi="http://schemas.microsoft.com/office/word/2010/wordprocessingInk" xmlns:wne="http://schemas.microsoft.com/office/word/2006/wordml" xmlns:wps="http://schemas.microsoft.com/office/word/2010/wordprocessingShape" mc:Ignorable="w14 w15 w16se wp14">
   <w:sdt>
     <w:sdtPr>
-      <w:id w:val="1725333752"/>
+      <w:id w:val="-2013530740"/>
       <w:docPartObj>
         <w:docPartGallery w:val="Page Numbers (Bottom of Page)"/>
         <w:docPartUnique/>
@@ -1364,6 +2208,27 @@
           <w:pStyle w:val="Footer"/>
           <w:jc w:val="right"/>
         </w:pPr>
+        <w:r>
+          <w:fldChar w:fldCharType="begin"/>
+        </w:r>
+        <w:r>
+          <w:instrText xml:space="preserve"> PAGE   \* MERGEFORMAT </w:instrText>
+        </w:r>
+        <w:r>
+          <w:fldChar w:fldCharType="separate"/>
+        </w:r>
+        <w:r>
+          <w:rPr>
+            <w:noProof/>
+          </w:rPr>
+          <w:t>1</w:t>
+        </w:r>
+        <w:r>
+          <w:rPr>
+            <w:noProof/>
+          </w:rPr>
+          <w:fldChar w:fldCharType="end"/>
+        </w:r>
       </w:p>
     </w:sdtContent>
   </w:sdt>
@@ -1374,6 +2239,122 @@
     </w:pPr>
   </w:p>
 </w:ftr>
+</file>
+
+<file path=word/footnotes.xml><?xml version="1.0" encoding="utf-8"?>
+<w:footnotes xmlns:wpc="http://schemas.microsoft.com/office/word/2010/wordprocessingCanvas" xmlns:cx="http://schemas.microsoft.com/office/drawing/2014/chartex" xmlns:cx1="http://schemas.microsoft.com/office/drawing/2015/9/8/chartex" xmlns:mc="http://schemas.openxmlformats.org/markup-compatibility/2006" xmlns:o="urn:schemas-microsoft-com:office:office" xmlns:r="http://schemas.openxmlformats.org/officeDocument/2006/relationships" xmlns:m="http://schemas.openxmlformats.org/officeDocument/2006/math" xmlns:v="urn:schemas-microsoft-com:vml" xmlns:wp14="http://schemas.microsoft.com/office/word/2010/wordprocessingDrawing" xmlns:wp="http://schemas.openxmlformats.org/drawingml/2006/wordprocessingDrawing" xmlns:w10="urn:schemas-microsoft-com:office:word" xmlns:w="http://schemas.openxmlformats.org/wordprocessingml/2006/main" xmlns:w14="http://schemas.microsoft.com/office/word/2010/wordml" xmlns:w15="http://schemas.microsoft.com/office/word/2012/wordml" xmlns:w16se="http://schemas.microsoft.com/office/word/2015/wordml/symex" xmlns:wpg="http://schemas.microsoft.com/office/word/2010/wordprocessingGroup" xmlns:wpi="http://schemas.microsoft.com/office/word/2010/wordprocessingInk" xmlns:wne="http://schemas.microsoft.com/office/word/2006/wordml" xmlns:wps="http://schemas.microsoft.com/office/word/2010/wordprocessingShape" mc:Ignorable="w14 w15 w16se wp14">
+  <w:footnote w:type="separator" w:id="-1">
+    <w:p>
+      <w:r>
+        <w:separator/>
+      </w:r>
+    </w:p>
+  </w:footnote>
+  <w:footnote w:type="continuationSeparator" w:id="0">
+    <w:p>
+      <w:r>
+        <w:continuationSeparator/>
+      </w:r>
+    </w:p>
+  </w:footnote>
+</w:footnotes>
+</file>
+
+<file path=word/numbering.xml><?xml version="1.0" encoding="utf-8"?>
+<w:numbering xmlns:wpc="http://schemas.microsoft.com/office/word/2010/wordprocessingCanvas" xmlns:cx="http://schemas.microsoft.com/office/drawing/2014/chartex" xmlns:cx1="http://schemas.microsoft.com/office/drawing/2015/9/8/chartex" xmlns:mc="http://schemas.openxmlformats.org/markup-compatibility/2006" xmlns:o="urn:schemas-microsoft-com:office:office" xmlns:r="http://schemas.openxmlformats.org/officeDocument/2006/relationships" xmlns:m="http://schemas.openxmlformats.org/officeDocument/2006/math" xmlns:v="urn:schemas-microsoft-com:vml" xmlns:wp14="http://schemas.microsoft.com/office/word/2010/wordprocessingDrawing" xmlns:wp="http://schemas.openxmlformats.org/drawingml/2006/wordprocessingDrawing" xmlns:w10="urn:schemas-microsoft-com:office:word" xmlns:w="http://schemas.openxmlformats.org/wordprocessingml/2006/main" xmlns:w14="http://schemas.microsoft.com/office/word/2010/wordml" xmlns:w15="http://schemas.microsoft.com/office/word/2012/wordml" xmlns:w16se="http://schemas.microsoft.com/office/word/2015/wordml/symex" xmlns:wpg="http://schemas.microsoft.com/office/word/2010/wordprocessingGroup" xmlns:wpi="http://schemas.microsoft.com/office/word/2010/wordprocessingInk" xmlns:wne="http://schemas.microsoft.com/office/word/2006/wordml" xmlns:wps="http://schemas.microsoft.com/office/word/2010/wordprocessingShape" mc:Ignorable="w14 w15 w16se wp14">
+  <w:abstractNum w:abstractNumId="0" w15:restartNumberingAfterBreak="0">
+    <w:nsid w:val="6F8D35FC"/>
+    <w:multiLevelType w:val="hybridMultilevel"/>
+    <w:tmpl w:val="B7C48A00"/>
+    <w:lvl w:ilvl="0" w:tplc="6C36C03E">
+      <w:start w:val="1"/>
+      <w:numFmt w:val="upperRoman"/>
+      <w:lvlText w:val="%1."/>
+      <w:lvlJc w:val="left"/>
+      <w:pPr>
+        <w:ind w:left="1080" w:hanging="720"/>
+      </w:pPr>
+      <w:rPr>
+        <w:rFonts w:hint="default"/>
+      </w:rPr>
+    </w:lvl>
+    <w:lvl w:ilvl="1" w:tplc="34090019" w:tentative="1">
+      <w:start w:val="1"/>
+      <w:numFmt w:val="lowerLetter"/>
+      <w:lvlText w:val="%2."/>
+      <w:lvlJc w:val="left"/>
+      <w:pPr>
+        <w:ind w:left="1440" w:hanging="360"/>
+      </w:pPr>
+    </w:lvl>
+    <w:lvl w:ilvl="2" w:tplc="3409001B" w:tentative="1">
+      <w:start w:val="1"/>
+      <w:numFmt w:val="lowerRoman"/>
+      <w:lvlText w:val="%3."/>
+      <w:lvlJc w:val="right"/>
+      <w:pPr>
+        <w:ind w:left="2160" w:hanging="180"/>
+      </w:pPr>
+    </w:lvl>
+    <w:lvl w:ilvl="3" w:tplc="3409000F" w:tentative="1">
+      <w:start w:val="1"/>
+      <w:numFmt w:val="decimal"/>
+      <w:lvlText w:val="%4."/>
+      <w:lvlJc w:val="left"/>
+      <w:pPr>
+        <w:ind w:left="2880" w:hanging="360"/>
+      </w:pPr>
+    </w:lvl>
+    <w:lvl w:ilvl="4" w:tplc="34090019" w:tentative="1">
+      <w:start w:val="1"/>
+      <w:numFmt w:val="lowerLetter"/>
+      <w:lvlText w:val="%5."/>
+      <w:lvlJc w:val="left"/>
+      <w:pPr>
+        <w:ind w:left="3600" w:hanging="360"/>
+      </w:pPr>
+    </w:lvl>
+    <w:lvl w:ilvl="5" w:tplc="3409001B" w:tentative="1">
+      <w:start w:val="1"/>
+      <w:numFmt w:val="lowerRoman"/>
+      <w:lvlText w:val="%6."/>
+      <w:lvlJc w:val="right"/>
+      <w:pPr>
+        <w:ind w:left="4320" w:hanging="180"/>
+      </w:pPr>
+    </w:lvl>
+    <w:lvl w:ilvl="6" w:tplc="3409000F" w:tentative="1">
+      <w:start w:val="1"/>
+      <w:numFmt w:val="decimal"/>
+      <w:lvlText w:val="%7."/>
+      <w:lvlJc w:val="left"/>
+      <w:pPr>
+        <w:ind w:left="5040" w:hanging="360"/>
+      </w:pPr>
+    </w:lvl>
+    <w:lvl w:ilvl="7" w:tplc="34090019" w:tentative="1">
+      <w:start w:val="1"/>
+      <w:numFmt w:val="lowerLetter"/>
+      <w:lvlText w:val="%8."/>
+      <w:lvlJc w:val="left"/>
+      <w:pPr>
+        <w:ind w:left="5760" w:hanging="360"/>
+      </w:pPr>
+    </w:lvl>
+    <w:lvl w:ilvl="8" w:tplc="3409001B" w:tentative="1">
+      <w:start w:val="1"/>
+      <w:numFmt w:val="lowerRoman"/>
+      <w:lvlText w:val="%9."/>
+      <w:lvlJc w:val="right"/>
+      <w:pPr>
+        <w:ind w:left="6480" w:hanging="180"/>
+      </w:pPr>
+    </w:lvl>
+  </w:abstractNum>
+  <w:num w:numId="1">
+    <w:abstractNumId w:val="0"/>
+  </w:num>
+</w:numbering>
 </file>
 
 <file path=word/styles.xml><?xml version="1.0" encoding="utf-8"?>
@@ -1783,6 +2764,7 @@
   <w:style w:type="character" w:default="1" w:styleId="DefaultParagraphFont">
     <w:name w:val="Default Paragraph Font"/>
     <w:uiPriority w:val="1"/>
+    <w:semiHidden/>
     <w:unhideWhenUsed/>
   </w:style>
   <w:style w:type="table" w:default="1" w:styleId="TableNormal">
@@ -1826,6 +2808,82 @@
     <w:link w:val="Footer"/>
     <w:uiPriority w:val="99"/>
     <w:rsid w:val="006814CB"/>
+    <w:rPr>
+      <w:rFonts w:ascii="Times New Roman" w:eastAsia="Times New Roman" w:hAnsi="Times New Roman" w:cs="Times New Roman"/>
+      <w:sz w:val="20"/>
+      <w:szCs w:val="20"/>
+    </w:rPr>
+  </w:style>
+  <w:style w:type="character" w:styleId="Emphasis">
+    <w:name w:val="Emphasis"/>
+    <w:basedOn w:val="DefaultParagraphFont"/>
+    <w:uiPriority w:val="20"/>
+    <w:qFormat/>
+    <w:rsid w:val="00D94C2A"/>
+    <w:rPr>
+      <w:i/>
+      <w:iCs/>
+    </w:rPr>
+  </w:style>
+  <w:style w:type="paragraph" w:styleId="NormalWeb">
+    <w:name w:val="Normal (Web)"/>
+    <w:basedOn w:val="Normal"/>
+    <w:uiPriority w:val="99"/>
+    <w:semiHidden/>
+    <w:unhideWhenUsed/>
+    <w:rsid w:val="0037644F"/>
+    <w:pPr>
+      <w:spacing w:before="100" w:beforeAutospacing="1" w:after="100" w:afterAutospacing="1"/>
+      <w:jc w:val="left"/>
+    </w:pPr>
+    <w:rPr>
+      <w:sz w:val="24"/>
+      <w:szCs w:val="24"/>
+      <w:lang w:val="en-PH" w:eastAsia="en-PH"/>
+    </w:rPr>
+  </w:style>
+  <w:style w:type="paragraph" w:styleId="ListParagraph">
+    <w:name w:val="List Paragraph"/>
+    <w:basedOn w:val="Normal"/>
+    <w:uiPriority w:val="34"/>
+    <w:qFormat/>
+    <w:rsid w:val="00B752B1"/>
+    <w:pPr>
+      <w:ind w:left="720"/>
+      <w:contextualSpacing/>
+    </w:pPr>
+  </w:style>
+  <w:style w:type="character" w:styleId="Hyperlink">
+    <w:name w:val="Hyperlink"/>
+    <w:basedOn w:val="DefaultParagraphFont"/>
+    <w:uiPriority w:val="99"/>
+    <w:unhideWhenUsed/>
+    <w:rsid w:val="003234A8"/>
+    <w:rPr>
+      <w:color w:val="0563C1" w:themeColor="hyperlink"/>
+      <w:u w:val="single"/>
+    </w:rPr>
+  </w:style>
+  <w:style w:type="paragraph" w:styleId="Header">
+    <w:name w:val="header"/>
+    <w:basedOn w:val="Normal"/>
+    <w:link w:val="HeaderChar"/>
+    <w:uiPriority w:val="99"/>
+    <w:unhideWhenUsed/>
+    <w:rsid w:val="00F62365"/>
+    <w:pPr>
+      <w:tabs>
+        <w:tab w:val="center" w:pos="4680"/>
+        <w:tab w:val="right" w:pos="9360"/>
+      </w:tabs>
+    </w:pPr>
+  </w:style>
+  <w:style w:type="character" w:customStyle="1" w:styleId="HeaderChar">
+    <w:name w:val="Header Char"/>
+    <w:basedOn w:val="DefaultParagraphFont"/>
+    <w:link w:val="Header"/>
+    <w:uiPriority w:val="99"/>
+    <w:rsid w:val="00F62365"/>
     <w:rPr>
       <w:rFonts w:ascii="Times New Roman" w:eastAsia="Times New Roman" w:hAnsi="Times New Roman" w:cs="Times New Roman"/>
       <w:sz w:val="20"/>

</xml_diff>

<commit_message>
Added screenshots of lobby and login, no chatroom yet,  updated the portfolio
</commit_message>
<xml_diff>
--- a/Document/PROGRAMMING_JOHCEL_GENE_BITARA.docx
+++ b/Document/PROGRAMMING_JOHCEL_GENE_BITARA.docx
@@ -19,7 +19,6 @@
           <w:noProof/>
           <w:sz w:val="24"/>
           <w:szCs w:val="24"/>
-          <w:lang w:val="en-PH" w:eastAsia="en-PH"/>
         </w:rPr>
         <w:drawing>
           <wp:inline distT="0" distB="0" distL="0" distR="0" wp14:anchorId="0F907D97" wp14:editId="352ECB92">
@@ -39,7 +38,7 @@
                     </pic:cNvPicPr>
                   </pic:nvPicPr>
                   <pic:blipFill>
-                    <a:blip r:embed="rId7">
+                    <a:blip r:embed="rId8">
                       <a:extLst>
                         <a:ext uri="{28A0092B-C50C-407E-A947-70E740481C1C}">
                           <a14:useLocalDpi xmlns:a14="http://schemas.microsoft.com/office/drawing/2010/main" val="0"/>
@@ -552,7 +551,43 @@
           <w:i w:val="0"/>
           <w:color w:val="0E101A"/>
         </w:rPr>
-        <w:t>I would also like to thank my parents for their time and effort in taking care of me while I work hours on this project and to my supported friends that helped me create ideas, advice, and give proper feedback on my project, their time and effort are greatly appreciated as it helped me balanced my project that made it better.</w:t>
+        <w:t>I would also like to thank my parents for their time and effort in taking care of me while I work hours</w:t>
+      </w:r>
+      <w:r>
+        <w:rPr>
+          <w:rStyle w:val="Emphasis"/>
+          <w:rFonts w:ascii="Tahoma" w:hAnsi="Tahoma" w:cs="Tahoma"/>
+          <w:i w:val="0"/>
+          <w:color w:val="0E101A"/>
+        </w:rPr>
+        <w:t xml:space="preserve"> and days</w:t>
+      </w:r>
+      <w:r>
+        <w:rPr>
+          <w:rStyle w:val="Emphasis"/>
+          <w:rFonts w:ascii="Tahoma" w:hAnsi="Tahoma" w:cs="Tahoma"/>
+          <w:i w:val="0"/>
+          <w:color w:val="0E101A"/>
+        </w:rPr>
+        <w:t xml:space="preserve"> on this project and to my supported friends that helped me create ideas, advice, </w:t>
+      </w:r>
+      <w:r>
+        <w:rPr>
+          <w:rStyle w:val="Emphasis"/>
+          <w:rFonts w:ascii="Tahoma" w:hAnsi="Tahoma" w:cs="Tahoma"/>
+          <w:i w:val="0"/>
+          <w:color w:val="0E101A"/>
+        </w:rPr>
+        <w:t xml:space="preserve">test, </w:t>
+      </w:r>
+      <w:r>
+        <w:rPr>
+          <w:rStyle w:val="Emphasis"/>
+          <w:rFonts w:ascii="Tahoma" w:hAnsi="Tahoma" w:cs="Tahoma"/>
+          <w:i w:val="0"/>
+          <w:color w:val="0E101A"/>
+        </w:rPr>
+        <w:t>and give proper feedback on my project, their time and effort are greatly appreciated as it helped me balanced my project that made it better.</w:t>
       </w:r>
     </w:p>
     <w:p>
@@ -1082,8 +1117,8 @@
           <w:szCs w:val="24"/>
         </w:rPr>
         <w:sectPr>
-          <w:footerReference w:type="default" r:id="rId8"/>
-          <w:footerReference w:type="first" r:id="rId9"/>
+          <w:footerReference w:type="default" r:id="rId9"/>
+          <w:footerReference w:type="first" r:id="rId10"/>
           <w:pgSz w:w="12240" w:h="15840" w:code="1"/>
           <w:pgMar w:top="1440" w:right="1440" w:bottom="1440" w:left="1440" w:header="720" w:footer="720" w:gutter="0"/>
           <w:pgNumType w:fmt="lowerRoman" w:chapStyle="1"/>
@@ -1419,23 +1454,141 @@
     <w:p>
       <w:pPr>
         <w:spacing w:line="480" w:lineRule="auto"/>
-        <w:ind w:left="360" w:firstLine="360"/>
-        <w:jc w:val="both"/>
-        <w:rPr>
-          <w:rFonts w:ascii="Tahoma" w:hAnsi="Tahoma" w:cs="Tahoma"/>
-          <w:bCs/>
-          <w:sz w:val="24"/>
-          <w:szCs w:val="24"/>
-        </w:rPr>
-      </w:pPr>
-      <w:r>
-        <w:rPr>
-          <w:rFonts w:ascii="Tahoma" w:hAnsi="Tahoma" w:cs="Tahoma"/>
-          <w:bCs/>
-          <w:sz w:val="24"/>
-          <w:szCs w:val="24"/>
-        </w:rPr>
-        <w:t>This project showcases and highlights the library; Photon Network in Unity Game Engine. The project uses Unity’s programming language: C-Sharp. An Object</w:t>
+        <w:jc w:val="both"/>
+        <w:rPr>
+          <w:rFonts w:ascii="Tahoma" w:hAnsi="Tahoma" w:cs="Tahoma"/>
+          <w:bCs/>
+          <w:sz w:val="24"/>
+          <w:szCs w:val="24"/>
+        </w:rPr>
+      </w:pPr>
+      <w:r>
+        <w:rPr>
+          <w:rFonts w:ascii="Tahoma" w:hAnsi="Tahoma" w:cs="Tahoma"/>
+          <w:bCs/>
+          <w:sz w:val="24"/>
+          <w:szCs w:val="24"/>
+        </w:rPr>
+        <w:t xml:space="preserve">This project </w:t>
+      </w:r>
+      <w:r>
+        <w:rPr>
+          <w:rFonts w:ascii="Tahoma" w:hAnsi="Tahoma" w:cs="Tahoma"/>
+          <w:bCs/>
+          <w:sz w:val="24"/>
+          <w:szCs w:val="24"/>
+        </w:rPr>
+        <w:t xml:space="preserve">is a chat room system </w:t>
+      </w:r>
+      <w:r>
+        <w:rPr>
+          <w:rFonts w:ascii="Tahoma" w:hAnsi="Tahoma" w:cs="Tahoma"/>
+          <w:bCs/>
+          <w:sz w:val="24"/>
+          <w:szCs w:val="24"/>
+        </w:rPr>
+        <w:t>and highlights the library; Photon Network</w:t>
+      </w:r>
+      <w:r>
+        <w:rPr>
+          <w:rFonts w:ascii="Tahoma" w:hAnsi="Tahoma" w:cs="Tahoma"/>
+          <w:bCs/>
+          <w:sz w:val="24"/>
+          <w:szCs w:val="24"/>
+        </w:rPr>
+        <w:t xml:space="preserve"> which is a</w:t>
+      </w:r>
+      <w:r>
+        <w:rPr>
+          <w:rFonts w:ascii="Tahoma" w:hAnsi="Tahoma" w:cs="Tahoma"/>
+          <w:bCs/>
+          <w:sz w:val="24"/>
+          <w:szCs w:val="24"/>
+        </w:rPr>
+        <w:t xml:space="preserve"> </w:t>
+      </w:r>
+      <w:r>
+        <w:rPr>
+          <w:rFonts w:ascii="Tahoma" w:hAnsi="Tahoma" w:cs="Tahoma"/>
+          <w:spacing w:val="5"/>
+          <w:sz w:val="24"/>
+          <w:szCs w:val="24"/>
+          <w:shd w:val="clear" w:color="auto" w:fill="FFFFFF"/>
+        </w:rPr>
+        <w:t>Unity package library for multiplayer games.</w:t>
+      </w:r>
+      <w:r>
+        <w:rPr>
+          <w:rFonts w:ascii="Tahoma" w:hAnsi="Tahoma" w:cs="Tahoma"/>
+          <w:spacing w:val="5"/>
+          <w:sz w:val="24"/>
+          <w:szCs w:val="24"/>
+          <w:shd w:val="clear" w:color="auto" w:fill="FFFFFF"/>
+        </w:rPr>
+        <w:t xml:space="preserve"> </w:t>
+      </w:r>
+      <w:r>
+        <w:rPr>
+          <w:rFonts w:ascii="Tahoma" w:hAnsi="Tahoma" w:cs="Tahoma"/>
+          <w:bCs/>
+          <w:sz w:val="24"/>
+          <w:szCs w:val="24"/>
+        </w:rPr>
+        <w:t>T</w:t>
+      </w:r>
+      <w:r>
+        <w:rPr>
+          <w:rFonts w:ascii="Tahoma" w:hAnsi="Tahoma" w:cs="Tahoma"/>
+          <w:bCs/>
+          <w:sz w:val="24"/>
+          <w:szCs w:val="24"/>
+        </w:rPr>
+        <w:t>his</w:t>
+      </w:r>
+      <w:r>
+        <w:rPr>
+          <w:rFonts w:ascii="Tahoma" w:hAnsi="Tahoma" w:cs="Tahoma"/>
+          <w:bCs/>
+          <w:sz w:val="24"/>
+          <w:szCs w:val="24"/>
+        </w:rPr>
+        <w:t xml:space="preserve"> project uses </w:t>
+      </w:r>
+      <w:r>
+        <w:rPr>
+          <w:rFonts w:ascii="Tahoma" w:hAnsi="Tahoma" w:cs="Tahoma"/>
+          <w:bCs/>
+          <w:sz w:val="24"/>
+          <w:szCs w:val="24"/>
+        </w:rPr>
+        <w:t xml:space="preserve">Unity Engine mostly for Game Development and </w:t>
+      </w:r>
+      <w:r>
+        <w:rPr>
+          <w:rFonts w:ascii="Tahoma" w:hAnsi="Tahoma" w:cs="Tahoma"/>
+          <w:bCs/>
+          <w:sz w:val="24"/>
+          <w:szCs w:val="24"/>
+        </w:rPr>
+        <w:t>Unity’</w:t>
+      </w:r>
+      <w:r>
+        <w:rPr>
+          <w:rFonts w:ascii="Tahoma" w:hAnsi="Tahoma" w:cs="Tahoma"/>
+          <w:bCs/>
+          <w:sz w:val="24"/>
+          <w:szCs w:val="24"/>
+        </w:rPr>
+        <w:t>s programming language: C-Sharp;</w:t>
+      </w:r>
+      <w:r>
+        <w:rPr>
+          <w:rFonts w:ascii="Tahoma" w:hAnsi="Tahoma" w:cs="Tahoma"/>
+          <w:bCs/>
+          <w:sz w:val="24"/>
+          <w:szCs w:val="24"/>
+        </w:rPr>
+        <w:t xml:space="preserve"> An Object</w:t>
       </w:r>
       <w:r>
         <w:rPr>
@@ -1459,231 +1612,392 @@
     <w:p>
       <w:pPr>
         <w:spacing w:line="480" w:lineRule="auto"/>
-        <w:ind w:left="360" w:firstLine="360"/>
-        <w:jc w:val="both"/>
-        <w:rPr>
-          <w:rFonts w:ascii="Tahoma" w:hAnsi="Tahoma" w:cs="Tahoma"/>
-          <w:bCs/>
-          <w:sz w:val="24"/>
-          <w:szCs w:val="24"/>
-        </w:rPr>
-      </w:pPr>
-    </w:p>
-    <w:p>
-      <w:pPr>
-        <w:spacing w:line="480" w:lineRule="auto"/>
-        <w:ind w:left="360" w:firstLine="360"/>
-        <w:jc w:val="both"/>
-        <w:rPr>
-          <w:rFonts w:ascii="Tahoma" w:hAnsi="Tahoma" w:cs="Tahoma"/>
-          <w:i/>
+        <w:jc w:val="both"/>
+        <w:rPr>
+          <w:rFonts w:ascii="Tahoma" w:hAnsi="Tahoma" w:cs="Tahoma"/>
+          <w:b/>
           <w:spacing w:val="5"/>
           <w:sz w:val="24"/>
           <w:szCs w:val="24"/>
+          <w:u w:val="single"/>
           <w:shd w:val="clear" w:color="auto" w:fill="FFFFFF"/>
         </w:rPr>
       </w:pPr>
       <w:r>
         <w:rPr>
           <w:rFonts w:ascii="Tahoma" w:hAnsi="Tahoma" w:cs="Tahoma"/>
-          <w:i/>
+          <w:b/>
           <w:spacing w:val="5"/>
           <w:sz w:val="24"/>
           <w:szCs w:val="24"/>
+          <w:u w:val="single"/>
           <w:shd w:val="clear" w:color="auto" w:fill="FFFFFF"/>
         </w:rPr>
-        <w:t>“</w:t>
-      </w:r>
-      <w:r>
-        <w:rPr>
-          <w:rFonts w:ascii="Tahoma" w:hAnsi="Tahoma" w:cs="Tahoma"/>
-          <w:i/>
+        <w:t>LOGIN</w:t>
+      </w:r>
+      <w:r>
+        <w:rPr>
+          <w:rFonts w:ascii="Tahoma" w:hAnsi="Tahoma" w:cs="Tahoma"/>
+          <w:b/>
           <w:spacing w:val="5"/>
           <w:sz w:val="24"/>
           <w:szCs w:val="24"/>
+          <w:u w:val="single"/>
           <w:shd w:val="clear" w:color="auto" w:fill="FFFFFF"/>
         </w:rPr>
-        <w:t xml:space="preserve">Photon Unity Networking (PUN) is a Unity package for multiplayer games. Flexible matchmaking gets your players into rooms where objects </w:t>
-      </w:r>
-      <w:r>
-        <w:rPr>
-          <w:rFonts w:ascii="Tahoma" w:hAnsi="Tahoma" w:cs="Tahoma"/>
-          <w:i/>
+        <w:t>___________________________________________________</w:t>
+      </w:r>
+      <w:r>
+        <w:rPr>
+          <w:rFonts w:ascii="Tahoma" w:hAnsi="Tahoma" w:cs="Tahoma"/>
+          <w:b/>
           <w:spacing w:val="5"/>
           <w:sz w:val="24"/>
           <w:szCs w:val="24"/>
+          <w:u w:val="single"/>
           <w:shd w:val="clear" w:color="auto" w:fill="FFFFFF"/>
         </w:rPr>
-        <w:t xml:space="preserve">can be synced over the network. </w:t>
-      </w:r>
-      <w:r>
-        <w:rPr>
-          <w:rFonts w:ascii="Tahoma" w:hAnsi="Tahoma" w:cs="Tahoma"/>
-          <w:i/>
+        <w:t>___</w:t>
+      </w:r>
+    </w:p>
+    <w:p>
+      <w:pPr>
+        <w:spacing w:line="480" w:lineRule="auto"/>
+        <w:jc w:val="both"/>
+        <w:rPr>
+          <w:rFonts w:ascii="Tahoma" w:hAnsi="Tahoma" w:cs="Tahoma"/>
+          <w:bCs/>
+          <w:sz w:val="24"/>
+          <w:szCs w:val="24"/>
+        </w:rPr>
+      </w:pPr>
+      <w:r>
+        <w:rPr>
+          <w:rFonts w:ascii="Tahoma" w:hAnsi="Tahoma" w:cs="Tahoma"/>
+          <w:b/>
+          <w:bCs/>
+          <w:sz w:val="24"/>
+          <w:szCs w:val="24"/>
+        </w:rPr>
+        <w:t>INPUT:</w:t>
+      </w:r>
+      <w:r>
+        <w:rPr>
+          <w:rFonts w:ascii="Tahoma" w:hAnsi="Tahoma" w:cs="Tahoma"/>
+          <w:bCs/>
+          <w:sz w:val="24"/>
+          <w:szCs w:val="24"/>
+        </w:rPr>
+        <w:t xml:space="preserve"> U</w:t>
+      </w:r>
+      <w:r>
+        <w:rPr>
+          <w:rFonts w:ascii="Tahoma" w:hAnsi="Tahoma" w:cs="Tahoma"/>
+          <w:bCs/>
+          <w:sz w:val="24"/>
+          <w:szCs w:val="24"/>
+        </w:rPr>
+        <w:t xml:space="preserve">ser first gets to login and input their username to identify and display in the chat room. </w:t>
+      </w:r>
+    </w:p>
+    <w:p>
+      <w:pPr>
+        <w:spacing w:line="480" w:lineRule="auto"/>
+        <w:jc w:val="both"/>
+        <w:rPr>
+          <w:rFonts w:ascii="Tahoma" w:hAnsi="Tahoma" w:cs="Tahoma"/>
+          <w:bCs/>
+          <w:sz w:val="24"/>
+          <w:szCs w:val="24"/>
+        </w:rPr>
+      </w:pPr>
+      <w:r>
+        <w:rPr>
+          <w:rFonts w:ascii="Tahoma" w:hAnsi="Tahoma" w:cs="Tahoma"/>
+          <w:b/>
+          <w:bCs/>
+          <w:sz w:val="24"/>
+          <w:szCs w:val="24"/>
+        </w:rPr>
+        <w:t>PROCESS:</w:t>
+      </w:r>
+      <w:r>
+        <w:rPr>
+          <w:rFonts w:ascii="Tahoma" w:hAnsi="Tahoma" w:cs="Tahoma"/>
+          <w:bCs/>
+          <w:sz w:val="24"/>
+          <w:szCs w:val="24"/>
+        </w:rPr>
+        <w:t xml:space="preserve"> gets stored in a key under the function </w:t>
+      </w:r>
+      <w:proofErr w:type="spellStart"/>
+      <w:proofErr w:type="gramStart"/>
+      <w:r>
+        <w:rPr>
+          <w:rFonts w:ascii="Tahoma" w:hAnsi="Tahoma" w:cs="Tahoma"/>
+          <w:bCs/>
+          <w:sz w:val="24"/>
+          <w:szCs w:val="24"/>
+        </w:rPr>
+        <w:t>PlayerPrefs</w:t>
+      </w:r>
+      <w:proofErr w:type="spellEnd"/>
+      <w:r>
+        <w:rPr>
+          <w:rFonts w:ascii="Tahoma" w:hAnsi="Tahoma" w:cs="Tahoma"/>
+          <w:bCs/>
+          <w:sz w:val="24"/>
+          <w:szCs w:val="24"/>
+        </w:rPr>
+        <w:t>(</w:t>
+      </w:r>
+      <w:proofErr w:type="gramEnd"/>
+      <w:r>
+        <w:rPr>
+          <w:rFonts w:ascii="Tahoma" w:hAnsi="Tahoma" w:cs="Tahoma"/>
+          <w:bCs/>
+          <w:sz w:val="24"/>
+          <w:szCs w:val="24"/>
+        </w:rPr>
+        <w:t xml:space="preserve">key); a function in Unity C#. </w:t>
+      </w:r>
+      <w:r>
+        <w:rPr>
+          <w:rFonts w:ascii="Tahoma" w:hAnsi="Tahoma" w:cs="Tahoma"/>
+          <w:bCs/>
+          <w:sz w:val="24"/>
+          <w:szCs w:val="24"/>
+        </w:rPr>
+        <w:t>And checks if the username is valid, if so redirect to Lobby room.</w:t>
+      </w:r>
+    </w:p>
+    <w:p>
+      <w:pPr>
+        <w:spacing w:line="480" w:lineRule="auto"/>
+        <w:jc w:val="both"/>
+        <w:rPr>
+          <w:rFonts w:ascii="Tahoma" w:hAnsi="Tahoma" w:cs="Tahoma"/>
+          <w:bCs/>
+          <w:sz w:val="24"/>
+          <w:szCs w:val="24"/>
+        </w:rPr>
+      </w:pPr>
+      <w:r>
+        <w:rPr>
+          <w:rFonts w:ascii="Tahoma" w:hAnsi="Tahoma" w:cs="Tahoma"/>
+          <w:b/>
+          <w:bCs/>
+          <w:sz w:val="24"/>
+          <w:szCs w:val="24"/>
+          <w:u w:val="single"/>
+        </w:rPr>
+        <w:t>LOBBY</w:t>
+      </w:r>
+      <w:r>
+        <w:rPr>
+          <w:rFonts w:ascii="Tahoma" w:hAnsi="Tahoma" w:cs="Tahoma"/>
+          <w:b/>
+          <w:bCs/>
+          <w:sz w:val="24"/>
+          <w:szCs w:val="24"/>
+          <w:u w:val="single"/>
+        </w:rPr>
+        <w:t>______</w:t>
+      </w:r>
+      <w:r>
+        <w:rPr>
+          <w:rFonts w:ascii="Tahoma" w:hAnsi="Tahoma" w:cs="Tahoma"/>
+          <w:b/>
           <w:spacing w:val="5"/>
           <w:sz w:val="24"/>
           <w:szCs w:val="24"/>
+          <w:u w:val="single"/>
           <w:shd w:val="clear" w:color="auto" w:fill="FFFFFF"/>
         </w:rPr>
-        <w:t>Fast</w:t>
-      </w:r>
-      <w:r>
-        <w:rPr>
-          <w:rFonts w:ascii="Tahoma" w:hAnsi="Tahoma" w:cs="Tahoma"/>
-          <w:i/>
+        <w:t>___________________</w:t>
+      </w:r>
+      <w:r>
+        <w:rPr>
+          <w:rFonts w:ascii="Tahoma" w:hAnsi="Tahoma" w:cs="Tahoma"/>
+          <w:b/>
           <w:spacing w:val="5"/>
           <w:sz w:val="24"/>
           <w:szCs w:val="24"/>
+          <w:u w:val="single"/>
           <w:shd w:val="clear" w:color="auto" w:fill="FFFFFF"/>
         </w:rPr>
-        <w:t xml:space="preserve"> and </w:t>
-      </w:r>
-      <w:r>
-        <w:rPr>
-          <w:rFonts w:ascii="Tahoma" w:hAnsi="Tahoma" w:cs="Tahoma"/>
-          <w:i/>
+        <w:t>___________________________</w:t>
+      </w:r>
+      <w:r>
+        <w:rPr>
+          <w:rFonts w:ascii="Tahoma" w:hAnsi="Tahoma" w:cs="Tahoma"/>
+          <w:b/>
           <w:spacing w:val="5"/>
           <w:sz w:val="24"/>
           <w:szCs w:val="24"/>
+          <w:u w:val="single"/>
           <w:shd w:val="clear" w:color="auto" w:fill="FFFFFF"/>
         </w:rPr>
-        <w:t>reliable communication is done through dedicated Photon server(s), so clients don't need to connect one to one.</w:t>
-      </w:r>
-      <w:r>
-        <w:rPr>
-          <w:rFonts w:ascii="Tahoma" w:hAnsi="Tahoma" w:cs="Tahoma"/>
-          <w:i/>
-          <w:spacing w:val="5"/>
-          <w:sz w:val="24"/>
-          <w:szCs w:val="24"/>
-          <w:shd w:val="clear" w:color="auto" w:fill="FFFFFF"/>
-        </w:rPr>
-        <w:t>”</w:t>
-      </w:r>
-    </w:p>
-    <w:p>
-      <w:pPr>
-        <w:spacing w:line="480" w:lineRule="auto"/>
-        <w:ind w:left="360"/>
-        <w:jc w:val="both"/>
-        <w:rPr>
-          <w:rFonts w:ascii="Tahoma" w:hAnsi="Tahoma" w:cs="Tahoma"/>
-          <w:spacing w:val="5"/>
-          <w:sz w:val="24"/>
-          <w:szCs w:val="24"/>
-          <w:shd w:val="clear" w:color="auto" w:fill="FFFFFF"/>
-        </w:rPr>
-      </w:pPr>
-      <w:r>
-        <w:rPr>
-          <w:rFonts w:ascii="Tahoma" w:hAnsi="Tahoma" w:cs="Tahoma"/>
-          <w:spacing w:val="5"/>
-          <w:sz w:val="24"/>
-          <w:szCs w:val="24"/>
-          <w:shd w:val="clear" w:color="auto" w:fill="FFFFFF"/>
-        </w:rPr>
-        <w:t>As said, the Photon Network library takes the heavy work in handling servers and connection</w:t>
-      </w:r>
-      <w:r>
-        <w:rPr>
-          <w:rFonts w:ascii="Tahoma" w:hAnsi="Tahoma" w:cs="Tahoma"/>
-          <w:spacing w:val="5"/>
-          <w:sz w:val="24"/>
-          <w:szCs w:val="24"/>
-          <w:shd w:val="clear" w:color="auto" w:fill="FFFFFF"/>
-        </w:rPr>
-        <w:t>s</w:t>
-      </w:r>
-      <w:r>
-        <w:rPr>
-          <w:rFonts w:ascii="Tahoma" w:hAnsi="Tahoma" w:cs="Tahoma"/>
-          <w:spacing w:val="5"/>
-          <w:sz w:val="24"/>
-          <w:szCs w:val="24"/>
-          <w:shd w:val="clear" w:color="auto" w:fill="FFFFFF"/>
-        </w:rPr>
-        <w:t xml:space="preserve"> as it is easy to use.</w:t>
-      </w:r>
-    </w:p>
-    <w:p>
-      <w:pPr>
-        <w:spacing w:line="480" w:lineRule="auto"/>
-        <w:ind w:left="360" w:firstLine="360"/>
-        <w:jc w:val="both"/>
-        <w:rPr>
-          <w:rFonts w:ascii="Tahoma" w:hAnsi="Tahoma" w:cs="Tahoma"/>
-          <w:spacing w:val="5"/>
-          <w:sz w:val="24"/>
-          <w:szCs w:val="24"/>
-          <w:shd w:val="clear" w:color="auto" w:fill="FFFFFF"/>
-        </w:rPr>
-      </w:pPr>
-    </w:p>
-    <w:p>
-      <w:pPr>
-        <w:spacing w:line="480" w:lineRule="auto"/>
-        <w:ind w:left="360" w:firstLine="360"/>
-        <w:jc w:val="both"/>
-        <w:rPr>
-          <w:rFonts w:ascii="Tahoma" w:hAnsi="Tahoma" w:cs="Tahoma"/>
-          <w:bCs/>
-          <w:sz w:val="24"/>
-          <w:szCs w:val="24"/>
-        </w:rPr>
-      </w:pPr>
-      <w:r>
-        <w:rPr>
-          <w:rFonts w:ascii="Tahoma" w:hAnsi="Tahoma" w:cs="Tahoma"/>
-          <w:bCs/>
-          <w:sz w:val="24"/>
-          <w:szCs w:val="24"/>
-        </w:rPr>
-        <w:t xml:space="preserve">This project’s main feature is the </w:t>
-      </w:r>
-      <w:r>
-        <w:rPr>
-          <w:rFonts w:ascii="Tahoma" w:hAnsi="Tahoma" w:cs="Tahoma"/>
-          <w:bCs/>
-          <w:sz w:val="24"/>
-          <w:szCs w:val="24"/>
-        </w:rPr>
-        <w:t>chat box</w:t>
-      </w:r>
-      <w:r>
-        <w:rPr>
-          <w:rFonts w:ascii="Tahoma" w:hAnsi="Tahoma" w:cs="Tahoma"/>
-          <w:bCs/>
-          <w:sz w:val="24"/>
-          <w:szCs w:val="24"/>
-        </w:rPr>
-        <w:t xml:space="preserve"> system and the visual game scene of players when they </w:t>
-      </w:r>
-      <w:r>
-        <w:rPr>
-          <w:rFonts w:ascii="Tahoma" w:hAnsi="Tahoma" w:cs="Tahoma"/>
-          <w:bCs/>
-          <w:sz w:val="24"/>
-          <w:szCs w:val="24"/>
-        </w:rPr>
-        <w:t>are connected and are</w:t>
-      </w:r>
-      <w:r>
-        <w:rPr>
-          <w:rFonts w:ascii="Tahoma" w:hAnsi="Tahoma" w:cs="Tahoma"/>
-          <w:bCs/>
-          <w:sz w:val="24"/>
-          <w:szCs w:val="24"/>
-        </w:rPr>
-        <w:t xml:space="preserve"> inside a room.</w:t>
-      </w:r>
-      <w:r>
-        <w:rPr>
-          <w:rFonts w:ascii="Tahoma" w:hAnsi="Tahoma" w:cs="Tahoma"/>
-          <w:bCs/>
-          <w:sz w:val="24"/>
-          <w:szCs w:val="24"/>
-        </w:rPr>
-        <w:t xml:space="preserve"> How this entire project works is shown in this flow chart graph:</w:t>
+        <w:t>__</w:t>
+      </w:r>
+      <w:r>
+        <w:rPr>
+          <w:rFonts w:ascii="Tahoma" w:hAnsi="Tahoma" w:cs="Tahoma"/>
+          <w:bCs/>
+          <w:sz w:val="24"/>
+          <w:szCs w:val="24"/>
+        </w:rPr>
+        <w:br/>
+      </w:r>
+      <w:r>
+        <w:rPr>
+          <w:rFonts w:ascii="Tahoma" w:hAnsi="Tahoma" w:cs="Tahoma"/>
+          <w:b/>
+          <w:bCs/>
+          <w:sz w:val="24"/>
+          <w:szCs w:val="24"/>
+        </w:rPr>
+        <w:t>INPUT:</w:t>
+      </w:r>
+      <w:r>
+        <w:rPr>
+          <w:rFonts w:ascii="Tahoma" w:hAnsi="Tahoma" w:cs="Tahoma"/>
+          <w:bCs/>
+          <w:sz w:val="24"/>
+          <w:szCs w:val="24"/>
+        </w:rPr>
+        <w:t xml:space="preserve"> F</w:t>
+      </w:r>
+      <w:r>
+        <w:rPr>
+          <w:rFonts w:ascii="Tahoma" w:hAnsi="Tahoma" w:cs="Tahoma"/>
+          <w:bCs/>
+          <w:sz w:val="24"/>
+          <w:szCs w:val="24"/>
+        </w:rPr>
+        <w:t>ind available rooms in the Photon Server.</w:t>
+      </w:r>
+      <w:r>
+        <w:rPr>
+          <w:rFonts w:ascii="Tahoma" w:hAnsi="Tahoma" w:cs="Tahoma"/>
+          <w:bCs/>
+          <w:sz w:val="24"/>
+          <w:szCs w:val="24"/>
+        </w:rPr>
+        <w:br/>
+      </w:r>
+      <w:r>
+        <w:rPr>
+          <w:rFonts w:ascii="Tahoma" w:hAnsi="Tahoma" w:cs="Tahoma"/>
+          <w:b/>
+          <w:bCs/>
+          <w:sz w:val="24"/>
+          <w:szCs w:val="24"/>
+        </w:rPr>
+        <w:t xml:space="preserve">PROCESS: </w:t>
+      </w:r>
+      <w:r>
+        <w:rPr>
+          <w:rFonts w:ascii="Tahoma" w:hAnsi="Tahoma" w:cs="Tahoma"/>
+          <w:bCs/>
+          <w:sz w:val="24"/>
+          <w:szCs w:val="24"/>
+        </w:rPr>
+        <w:t>If the user did not find or failed to join a room then the user automatically creates a new room and wait for other users to come. Where in the “</w:t>
+      </w:r>
+      <w:proofErr w:type="spellStart"/>
+      <w:r>
+        <w:rPr>
+          <w:rFonts w:ascii="Tahoma" w:hAnsi="Tahoma" w:cs="Tahoma"/>
+          <w:bCs/>
+          <w:sz w:val="24"/>
+          <w:szCs w:val="24"/>
+        </w:rPr>
+        <w:t>Lobby.cs</w:t>
+      </w:r>
+      <w:proofErr w:type="spellEnd"/>
+      <w:r>
+        <w:rPr>
+          <w:rFonts w:ascii="Tahoma" w:hAnsi="Tahoma" w:cs="Tahoma"/>
+          <w:bCs/>
+          <w:sz w:val="24"/>
+          <w:szCs w:val="24"/>
+        </w:rPr>
+        <w:t xml:space="preserve">” script it checks if the </w:t>
+      </w:r>
+      <w:r>
+        <w:rPr>
+          <w:rFonts w:ascii="Tahoma" w:hAnsi="Tahoma" w:cs="Tahoma"/>
+          <w:bCs/>
+          <w:sz w:val="24"/>
+          <w:szCs w:val="24"/>
+        </w:rPr>
+        <w:t xml:space="preserve">number of players </w:t>
+      </w:r>
+      <w:r>
+        <w:rPr>
+          <w:rFonts w:ascii="Tahoma" w:hAnsi="Tahoma" w:cs="Tahoma"/>
+          <w:bCs/>
+          <w:sz w:val="24"/>
+          <w:szCs w:val="24"/>
+        </w:rPr>
+        <w:t>inside the room is greater than 2 then they can get redirected in the “Main Scene (Chatroom)”</w:t>
+      </w:r>
+      <w:r>
+        <w:rPr>
+          <w:rFonts w:ascii="Tahoma" w:hAnsi="Tahoma" w:cs="Tahoma"/>
+          <w:bCs/>
+          <w:sz w:val="24"/>
+          <w:szCs w:val="24"/>
+        </w:rPr>
+        <w:t>.</w:t>
+      </w:r>
+    </w:p>
+    <w:p>
+      <w:pPr>
+        <w:spacing w:line="480" w:lineRule="auto"/>
+        <w:jc w:val="both"/>
+        <w:rPr>
+          <w:rFonts w:ascii="Tahoma" w:hAnsi="Tahoma" w:cs="Tahoma"/>
+          <w:b/>
+          <w:bCs/>
+          <w:sz w:val="24"/>
+          <w:szCs w:val="24"/>
+          <w:u w:val="single"/>
+        </w:rPr>
+      </w:pPr>
+      <w:r>
+        <w:rPr>
+          <w:rFonts w:ascii="Tahoma" w:hAnsi="Tahoma" w:cs="Tahoma"/>
+          <w:b/>
+          <w:bCs/>
+          <w:sz w:val="24"/>
+          <w:szCs w:val="24"/>
+          <w:u w:val="single"/>
+        </w:rPr>
+        <w:t>CHATROOM</w:t>
+      </w:r>
+      <w:r>
+        <w:rPr>
+          <w:rFonts w:ascii="Tahoma" w:hAnsi="Tahoma" w:cs="Tahoma"/>
+          <w:b/>
+          <w:bCs/>
+          <w:sz w:val="24"/>
+          <w:szCs w:val="24"/>
+          <w:u w:val="single"/>
+        </w:rPr>
+        <w:t>_________________________________________________</w:t>
+      </w:r>
+      <w:r>
+        <w:rPr>
+          <w:rFonts w:ascii="Tahoma" w:hAnsi="Tahoma" w:cs="Tahoma"/>
+          <w:b/>
+          <w:bCs/>
+          <w:sz w:val="24"/>
+          <w:szCs w:val="24"/>
+          <w:u w:val="single"/>
+        </w:rPr>
+        <w:t>___</w:t>
       </w:r>
       <w:bookmarkStart w:id="0" w:name="_GoBack"/>
       <w:bookmarkEnd w:id="0"/>
@@ -1691,10 +2005,265 @@
     <w:p>
       <w:pPr>
         <w:spacing w:line="480" w:lineRule="auto"/>
+        <w:jc w:val="both"/>
+        <w:rPr>
+          <w:rFonts w:ascii="Tahoma" w:hAnsi="Tahoma" w:cs="Tahoma"/>
+          <w:bCs/>
+          <w:sz w:val="24"/>
+          <w:szCs w:val="24"/>
+        </w:rPr>
+      </w:pPr>
+      <w:r>
+        <w:rPr>
+          <w:rFonts w:ascii="Tahoma" w:hAnsi="Tahoma" w:cs="Tahoma"/>
+          <w:b/>
+          <w:bCs/>
+          <w:sz w:val="24"/>
+          <w:szCs w:val="24"/>
+        </w:rPr>
+        <w:t>INPUT</w:t>
+      </w:r>
+      <w:r>
+        <w:rPr>
+          <w:rFonts w:ascii="Tahoma" w:hAnsi="Tahoma" w:cs="Tahoma"/>
+          <w:b/>
+          <w:bCs/>
+          <w:sz w:val="24"/>
+          <w:szCs w:val="24"/>
+        </w:rPr>
+        <w:t xml:space="preserve">: </w:t>
+      </w:r>
+      <w:r>
+        <w:rPr>
+          <w:rFonts w:ascii="Tahoma" w:hAnsi="Tahoma" w:cs="Tahoma"/>
+          <w:bCs/>
+          <w:sz w:val="24"/>
+          <w:szCs w:val="24"/>
+        </w:rPr>
+        <w:t xml:space="preserve">Type messages in the message field </w:t>
+      </w:r>
+      <w:r>
+        <w:rPr>
+          <w:rFonts w:ascii="Tahoma" w:hAnsi="Tahoma" w:cs="Tahoma"/>
+          <w:bCs/>
+          <w:sz w:val="24"/>
+          <w:szCs w:val="24"/>
+        </w:rPr>
+        <w:t xml:space="preserve">that </w:t>
+      </w:r>
+      <w:r>
+        <w:rPr>
+          <w:rFonts w:ascii="Tahoma" w:hAnsi="Tahoma" w:cs="Tahoma"/>
+          <w:bCs/>
+          <w:sz w:val="24"/>
+          <w:szCs w:val="24"/>
+        </w:rPr>
+        <w:t>the user wants to say.</w:t>
+      </w:r>
+    </w:p>
+    <w:p>
+      <w:pPr>
+        <w:spacing w:line="480" w:lineRule="auto"/>
+        <w:jc w:val="both"/>
+        <w:rPr>
+          <w:rFonts w:ascii="Tahoma" w:hAnsi="Tahoma" w:cs="Tahoma"/>
+          <w:bCs/>
+          <w:sz w:val="24"/>
+          <w:szCs w:val="24"/>
+        </w:rPr>
+      </w:pPr>
+      <w:r>
+        <w:rPr>
+          <w:rFonts w:ascii="Tahoma" w:hAnsi="Tahoma" w:cs="Tahoma"/>
+          <w:b/>
+          <w:bCs/>
+          <w:sz w:val="24"/>
+          <w:szCs w:val="24"/>
+        </w:rPr>
+        <w:t>PROCESS:</w:t>
+      </w:r>
+      <w:r>
+        <w:rPr>
+          <w:rFonts w:ascii="Tahoma" w:hAnsi="Tahoma" w:cs="Tahoma"/>
+          <w:b/>
+          <w:bCs/>
+          <w:sz w:val="24"/>
+          <w:szCs w:val="24"/>
+        </w:rPr>
+        <w:t xml:space="preserve"> </w:t>
+      </w:r>
+      <w:r>
+        <w:rPr>
+          <w:rFonts w:ascii="Tahoma" w:hAnsi="Tahoma" w:cs="Tahoma"/>
+          <w:bCs/>
+          <w:sz w:val="24"/>
+          <w:szCs w:val="24"/>
+        </w:rPr>
+        <w:t xml:space="preserve">The value in input field gets stored in a variable in script and </w:t>
+      </w:r>
+    </w:p>
+    <w:p>
+      <w:pPr>
+        <w:spacing w:line="480" w:lineRule="auto"/>
+        <w:jc w:val="both"/>
+        <w:rPr>
+          <w:rFonts w:ascii="Tahoma" w:hAnsi="Tahoma" w:cs="Tahoma"/>
+          <w:bCs/>
+          <w:sz w:val="24"/>
+          <w:szCs w:val="24"/>
+        </w:rPr>
+      </w:pPr>
+    </w:p>
+    <w:p>
+      <w:pPr>
+        <w:spacing w:line="480" w:lineRule="auto"/>
         <w:ind w:left="360" w:firstLine="360"/>
         <w:jc w:val="both"/>
         <w:rPr>
           <w:rFonts w:ascii="Tahoma" w:hAnsi="Tahoma" w:cs="Tahoma"/>
+          <w:bCs/>
+          <w:sz w:val="24"/>
+          <w:szCs w:val="24"/>
+        </w:rPr>
+      </w:pPr>
+    </w:p>
+    <w:p>
+      <w:pPr>
+        <w:spacing w:line="480" w:lineRule="auto"/>
+        <w:ind w:left="360" w:firstLine="360"/>
+        <w:jc w:val="both"/>
+        <w:rPr>
+          <w:rFonts w:ascii="Tahoma" w:hAnsi="Tahoma" w:cs="Tahoma"/>
+          <w:bCs/>
+          <w:sz w:val="24"/>
+          <w:szCs w:val="24"/>
+        </w:rPr>
+      </w:pPr>
+    </w:p>
+    <w:p>
+      <w:pPr>
+        <w:pStyle w:val="ListParagraph"/>
+        <w:spacing w:line="480" w:lineRule="auto"/>
+        <w:ind w:left="1080"/>
+        <w:jc w:val="left"/>
+        <w:rPr>
+          <w:rFonts w:ascii="Tahoma" w:hAnsi="Tahoma" w:cs="Tahoma"/>
+          <w:b/>
+          <w:sz w:val="24"/>
+          <w:szCs w:val="24"/>
+        </w:rPr>
+      </w:pPr>
+    </w:p>
+    <w:p>
+      <w:pPr>
+        <w:spacing w:line="480" w:lineRule="auto"/>
+        <w:jc w:val="both"/>
+        <w:rPr>
+          <w:rFonts w:ascii="Tahoma" w:hAnsi="Tahoma" w:cs="Tahoma"/>
+          <w:b/>
+          <w:bCs/>
+          <w:sz w:val="24"/>
+          <w:szCs w:val="24"/>
+        </w:rPr>
+      </w:pPr>
+      <w:r>
+        <w:rPr>
+          <w:rFonts w:ascii="Tahoma" w:hAnsi="Tahoma" w:cs="Tahoma"/>
+          <w:b/>
+          <w:bCs/>
+          <w:sz w:val="24"/>
+          <w:szCs w:val="24"/>
+        </w:rPr>
+        <w:tab/>
+      </w:r>
+    </w:p>
+    <w:p>
+      <w:pPr>
+        <w:spacing w:line="480" w:lineRule="auto"/>
+        <w:jc w:val="both"/>
+        <w:rPr>
+          <w:rFonts w:ascii="Tahoma" w:hAnsi="Tahoma" w:cs="Tahoma"/>
+          <w:b/>
+          <w:bCs/>
+          <w:sz w:val="24"/>
+          <w:szCs w:val="24"/>
+        </w:rPr>
+      </w:pPr>
+    </w:p>
+    <w:p>
+      <w:pPr>
+        <w:spacing w:line="480" w:lineRule="auto"/>
+        <w:jc w:val="both"/>
+        <w:rPr>
+          <w:rFonts w:ascii="Tahoma" w:hAnsi="Tahoma" w:cs="Tahoma"/>
+          <w:b/>
+          <w:bCs/>
+          <w:sz w:val="24"/>
+          <w:szCs w:val="24"/>
+        </w:rPr>
+      </w:pPr>
+    </w:p>
+    <w:p>
+      <w:pPr>
+        <w:spacing w:line="480" w:lineRule="auto"/>
+        <w:jc w:val="both"/>
+        <w:rPr>
+          <w:rFonts w:ascii="Tahoma" w:hAnsi="Tahoma" w:cs="Tahoma"/>
+          <w:b/>
+          <w:bCs/>
+          <w:sz w:val="24"/>
+          <w:szCs w:val="24"/>
+        </w:rPr>
+      </w:pPr>
+    </w:p>
+    <w:p>
+      <w:pPr>
+        <w:spacing w:line="480" w:lineRule="auto"/>
+        <w:jc w:val="both"/>
+        <w:rPr>
+          <w:rFonts w:ascii="Tahoma" w:hAnsi="Tahoma" w:cs="Tahoma"/>
+          <w:b/>
+          <w:bCs/>
+          <w:sz w:val="24"/>
+          <w:szCs w:val="24"/>
+        </w:rPr>
+      </w:pPr>
+    </w:p>
+    <w:p>
+      <w:pPr>
+        <w:pStyle w:val="ListParagraph"/>
+        <w:numPr>
+          <w:ilvl w:val="0"/>
+          <w:numId w:val="1"/>
+        </w:numPr>
+        <w:spacing w:line="480" w:lineRule="auto"/>
+        <w:jc w:val="both"/>
+        <w:rPr>
+          <w:rFonts w:ascii="Tahoma" w:hAnsi="Tahoma" w:cs="Tahoma"/>
+          <w:b/>
+          <w:bCs/>
+          <w:sz w:val="24"/>
+          <w:szCs w:val="24"/>
+        </w:rPr>
+      </w:pPr>
+      <w:r>
+        <w:rPr>
+          <w:rFonts w:ascii="Tahoma" w:hAnsi="Tahoma" w:cs="Tahoma"/>
+          <w:b/>
+          <w:bCs/>
+          <w:sz w:val="24"/>
+          <w:szCs w:val="24"/>
+        </w:rPr>
+        <w:t>SCREENSHOT OF SYSTEM</w:t>
+      </w:r>
+    </w:p>
+    <w:p>
+      <w:pPr>
+        <w:spacing w:line="480" w:lineRule="auto"/>
+        <w:jc w:val="both"/>
+        <w:rPr>
+          <w:rFonts w:ascii="Tahoma" w:hAnsi="Tahoma" w:cs="Tahoma"/>
+          <w:b/>
           <w:bCs/>
           <w:sz w:val="24"/>
           <w:szCs w:val="24"/>
@@ -1724,22 +2293,281 @@
             <v:path o:extrusionok="f" gradientshapeok="t" o:connecttype="rect"/>
             <o:lock v:ext="edit" aspectratio="t"/>
           </v:shapetype>
-          <v:shape id="_x0000_s1027" type="#_x0000_t75" style="position:absolute;left:0;text-align:left;margin-left:-1pt;margin-top:7.15pt;width:469.25pt;height:206.6pt;z-index:-251655168;mso-position-horizontal-relative:text;mso-position-vertical-relative:text;mso-width-relative:page;mso-height-relative:page" stroked="t" strokecolor="black [3213]">
-            <v:imagedata r:id="rId10" o:title="PORTFOLIO PROJECT - GAME LOGIC FLOW CHART"/>
-            <v:shadow on="t" color="#d8d8d8 [2732]" opacity=".5" offset="6pt,6pt"/>
+          <v:shape id="_x0000_s1033" type="#_x0000_t75" style="position:absolute;left:0;text-align:left;margin-left:80.65pt;margin-top:9.55pt;width:307.9pt;height:173.1pt;z-index:-251644928;mso-position-horizontal-relative:text;mso-position-vertical-relative:text;mso-width-relative:page;mso-height-relative:page">
+            <v:imagedata r:id="rId11" o:title="LOGIN_IMG"/>
           </v:shape>
         </w:pict>
       </w:r>
     </w:p>
     <w:p>
       <w:pPr>
-        <w:pStyle w:val="ListParagraph"/>
-        <w:spacing w:line="480" w:lineRule="auto"/>
-        <w:ind w:left="1080"/>
-        <w:jc w:val="left"/>
-        <w:rPr>
-          <w:rFonts w:ascii="Tahoma" w:hAnsi="Tahoma" w:cs="Tahoma"/>
-          <w:b/>
+        <w:spacing w:line="480" w:lineRule="auto"/>
+        <w:jc w:val="both"/>
+        <w:rPr>
+          <w:rFonts w:ascii="Tahoma" w:hAnsi="Tahoma" w:cs="Tahoma"/>
+          <w:b/>
+          <w:bCs/>
+          <w:sz w:val="24"/>
+          <w:szCs w:val="24"/>
+        </w:rPr>
+      </w:pPr>
+    </w:p>
+    <w:p>
+      <w:pPr>
+        <w:spacing w:line="480" w:lineRule="auto"/>
+        <w:jc w:val="both"/>
+        <w:rPr>
+          <w:rFonts w:ascii="Tahoma" w:hAnsi="Tahoma" w:cs="Tahoma"/>
+          <w:b/>
+          <w:bCs/>
+          <w:sz w:val="24"/>
+          <w:szCs w:val="24"/>
+        </w:rPr>
+      </w:pPr>
+    </w:p>
+    <w:p>
+      <w:pPr>
+        <w:spacing w:line="480" w:lineRule="auto"/>
+        <w:jc w:val="both"/>
+        <w:rPr>
+          <w:rFonts w:ascii="Tahoma" w:hAnsi="Tahoma" w:cs="Tahoma"/>
+          <w:b/>
+          <w:bCs/>
+          <w:sz w:val="24"/>
+          <w:szCs w:val="24"/>
+        </w:rPr>
+      </w:pPr>
+    </w:p>
+    <w:p>
+      <w:pPr>
+        <w:spacing w:line="480" w:lineRule="auto"/>
+        <w:jc w:val="both"/>
+        <w:rPr>
+          <w:rFonts w:ascii="Tahoma" w:hAnsi="Tahoma" w:cs="Tahoma"/>
+          <w:b/>
+          <w:bCs/>
+          <w:sz w:val="24"/>
+          <w:szCs w:val="24"/>
+        </w:rPr>
+      </w:pPr>
+    </w:p>
+    <w:p>
+      <w:pPr>
+        <w:spacing w:line="480" w:lineRule="auto"/>
+        <w:jc w:val="both"/>
+        <w:rPr>
+          <w:rFonts w:ascii="Tahoma" w:hAnsi="Tahoma" w:cs="Tahoma"/>
+          <w:b/>
+          <w:bCs/>
+          <w:sz w:val="24"/>
+          <w:szCs w:val="24"/>
+        </w:rPr>
+      </w:pPr>
+    </w:p>
+    <w:p>
+      <w:pPr>
+        <w:spacing w:line="480" w:lineRule="auto"/>
+        <w:jc w:val="both"/>
+        <w:rPr>
+          <w:rFonts w:ascii="Tahoma" w:hAnsi="Tahoma" w:cs="Tahoma"/>
+          <w:b/>
+          <w:bCs/>
+          <w:sz w:val="24"/>
+          <w:szCs w:val="24"/>
+        </w:rPr>
+      </w:pPr>
+      <w:r>
+        <w:rPr>
+          <w:noProof/>
+        </w:rPr>
+        <w:pict>
+          <v:shape id="_x0000_s1035" type="#_x0000_t75" style="position:absolute;left:0;text-align:left;margin-left:-36.25pt;margin-top:30.75pt;width:273.75pt;height:153.65pt;z-index:-251640832;mso-position-horizontal-relative:text;mso-position-vertical-relative:text;mso-width-relative:page;mso-height-relative:page">
+            <v:imagedata r:id="rId12" o:title="LOBBY_VIEW_IMG"/>
+          </v:shape>
+        </w:pict>
+      </w:r>
+    </w:p>
+    <w:p>
+      <w:pPr>
+        <w:spacing w:line="480" w:lineRule="auto"/>
+        <w:jc w:val="both"/>
+        <w:rPr>
+          <w:rFonts w:ascii="Tahoma" w:hAnsi="Tahoma" w:cs="Tahoma"/>
+          <w:b/>
+          <w:bCs/>
+          <w:sz w:val="24"/>
+          <w:szCs w:val="24"/>
+        </w:rPr>
+      </w:pPr>
+      <w:r>
+        <w:rPr>
+          <w:noProof/>
+        </w:rPr>
+        <w:pict>
+          <v:shape id="_x0000_s1034" type="#_x0000_t75" style="position:absolute;left:0;text-align:left;margin-left:240.5pt;margin-top:1.85pt;width:274.7pt;height:154.9pt;z-index:-251642880;mso-position-horizontal-relative:text;mso-position-vertical-relative:text;mso-width-relative:page;mso-height-relative:page">
+            <v:imagedata r:id="rId13" o:title="LOBBY_CONNECTING_IMG"/>
+          </v:shape>
+        </w:pict>
+      </w:r>
+    </w:p>
+    <w:p>
+      <w:pPr>
+        <w:spacing w:line="480" w:lineRule="auto"/>
+        <w:jc w:val="both"/>
+        <w:rPr>
+          <w:rFonts w:ascii="Tahoma" w:hAnsi="Tahoma" w:cs="Tahoma"/>
+          <w:b/>
+          <w:bCs/>
+          <w:sz w:val="24"/>
+          <w:szCs w:val="24"/>
+        </w:rPr>
+      </w:pPr>
+    </w:p>
+    <w:p>
+      <w:pPr>
+        <w:spacing w:line="480" w:lineRule="auto"/>
+        <w:jc w:val="both"/>
+        <w:rPr>
+          <w:rFonts w:ascii="Tahoma" w:hAnsi="Tahoma" w:cs="Tahoma"/>
+          <w:b/>
+          <w:bCs/>
+          <w:sz w:val="24"/>
+          <w:szCs w:val="24"/>
+        </w:rPr>
+      </w:pPr>
+    </w:p>
+    <w:p>
+      <w:pPr>
+        <w:spacing w:line="480" w:lineRule="auto"/>
+        <w:jc w:val="both"/>
+        <w:rPr>
+          <w:rFonts w:ascii="Tahoma" w:hAnsi="Tahoma" w:cs="Tahoma"/>
+          <w:b/>
+          <w:bCs/>
+          <w:sz w:val="24"/>
+          <w:szCs w:val="24"/>
+        </w:rPr>
+      </w:pPr>
+    </w:p>
+    <w:p>
+      <w:pPr>
+        <w:spacing w:line="480" w:lineRule="auto"/>
+        <w:jc w:val="both"/>
+        <w:rPr>
+          <w:rFonts w:ascii="Tahoma" w:hAnsi="Tahoma" w:cs="Tahoma"/>
+          <w:b/>
+          <w:bCs/>
+          <w:sz w:val="24"/>
+          <w:szCs w:val="24"/>
+        </w:rPr>
+      </w:pPr>
+    </w:p>
+    <w:p>
+      <w:pPr>
+        <w:spacing w:line="480" w:lineRule="auto"/>
+        <w:jc w:val="both"/>
+        <w:rPr>
+          <w:rFonts w:ascii="Tahoma" w:hAnsi="Tahoma" w:cs="Tahoma"/>
+          <w:b/>
+          <w:bCs/>
+          <w:sz w:val="24"/>
+          <w:szCs w:val="24"/>
+        </w:rPr>
+      </w:pPr>
+    </w:p>
+    <w:p>
+      <w:pPr>
+        <w:spacing w:line="480" w:lineRule="auto"/>
+        <w:jc w:val="both"/>
+        <w:rPr>
+          <w:rFonts w:ascii="Tahoma" w:hAnsi="Tahoma" w:cs="Tahoma"/>
+          <w:b/>
+          <w:bCs/>
+          <w:sz w:val="24"/>
+          <w:szCs w:val="24"/>
+        </w:rPr>
+      </w:pPr>
+      <w:r>
+        <w:rPr>
+          <w:noProof/>
+        </w:rPr>
+        <w:pict>
+          <v:shape id="_x0000_s1036" type="#_x0000_t75" style="position:absolute;left:0;text-align:left;margin-left:-36.25pt;margin-top:15.95pt;width:273.75pt;height:153.7pt;z-index:-251638784;mso-position-horizontal-relative:text;mso-position-vertical-relative:text;mso-width-relative:page;mso-height-relative:page">
+            <v:imagedata r:id="rId14" o:title="CHATROOM_SIDE_1"/>
+          </v:shape>
+        </w:pict>
+      </w:r>
+      <w:r>
+        <w:rPr>
+          <w:noProof/>
+        </w:rPr>
+        <w:pict>
+          <v:shape id="_x0000_s1037" type="#_x0000_t75" style="position:absolute;left:0;text-align:left;margin-left:240.5pt;margin-top:16.5pt;width:272.15pt;height:153.15pt;z-index:-251636736;mso-position-horizontal-relative:text;mso-position-vertical-relative:text;mso-width-relative:page;mso-height-relative:page">
+            <v:imagedata r:id="rId15" o:title="CHATROOM_SIDE_2"/>
+          </v:shape>
+        </w:pict>
+      </w:r>
+    </w:p>
+    <w:p>
+      <w:pPr>
+        <w:spacing w:line="480" w:lineRule="auto"/>
+        <w:jc w:val="both"/>
+        <w:rPr>
+          <w:rFonts w:ascii="Tahoma" w:hAnsi="Tahoma" w:cs="Tahoma"/>
+          <w:b/>
+          <w:bCs/>
+          <w:sz w:val="24"/>
+          <w:szCs w:val="24"/>
+        </w:rPr>
+      </w:pPr>
+    </w:p>
+    <w:p>
+      <w:pPr>
+        <w:spacing w:line="480" w:lineRule="auto"/>
+        <w:jc w:val="both"/>
+        <w:rPr>
+          <w:rFonts w:ascii="Tahoma" w:hAnsi="Tahoma" w:cs="Tahoma"/>
+          <w:b/>
+          <w:bCs/>
+          <w:sz w:val="24"/>
+          <w:szCs w:val="24"/>
+        </w:rPr>
+      </w:pPr>
+    </w:p>
+    <w:p>
+      <w:pPr>
+        <w:spacing w:line="480" w:lineRule="auto"/>
+        <w:jc w:val="both"/>
+        <w:rPr>
+          <w:rFonts w:ascii="Tahoma" w:hAnsi="Tahoma" w:cs="Tahoma"/>
+          <w:b/>
+          <w:bCs/>
+          <w:sz w:val="24"/>
+          <w:szCs w:val="24"/>
+        </w:rPr>
+      </w:pPr>
+    </w:p>
+    <w:p>
+      <w:pPr>
+        <w:spacing w:line="480" w:lineRule="auto"/>
+        <w:jc w:val="both"/>
+        <w:rPr>
+          <w:rFonts w:ascii="Tahoma" w:hAnsi="Tahoma" w:cs="Tahoma"/>
+          <w:b/>
+          <w:bCs/>
+          <w:sz w:val="24"/>
+          <w:szCs w:val="24"/>
+        </w:rPr>
+      </w:pPr>
+    </w:p>
+    <w:p>
+      <w:pPr>
+        <w:spacing w:line="480" w:lineRule="auto"/>
+        <w:jc w:val="both"/>
+        <w:rPr>
+          <w:rFonts w:ascii="Tahoma" w:hAnsi="Tahoma" w:cs="Tahoma"/>
+          <w:b/>
+          <w:bCs/>
           <w:sz w:val="24"/>
           <w:szCs w:val="24"/>
         </w:rPr>
@@ -1766,46 +2594,59 @@
           <w:szCs w:val="24"/>
         </w:rPr>
         <w:tab/>
-      </w:r>
-    </w:p>
-    <w:p>
-      <w:pPr>
-        <w:spacing w:line="480" w:lineRule="auto"/>
-        <w:jc w:val="both"/>
-        <w:rPr>
-          <w:rFonts w:ascii="Tahoma" w:hAnsi="Tahoma" w:cs="Tahoma"/>
-          <w:b/>
-          <w:bCs/>
-          <w:sz w:val="24"/>
-          <w:szCs w:val="24"/>
-        </w:rPr>
-      </w:pPr>
-    </w:p>
-    <w:p>
-      <w:pPr>
-        <w:spacing w:line="480" w:lineRule="auto"/>
-        <w:jc w:val="both"/>
-        <w:rPr>
-          <w:rFonts w:ascii="Tahoma" w:hAnsi="Tahoma" w:cs="Tahoma"/>
-          <w:b/>
-          <w:bCs/>
-          <w:sz w:val="24"/>
-          <w:szCs w:val="24"/>
-        </w:rPr>
-      </w:pPr>
-    </w:p>
-    <w:p>
-      <w:pPr>
-        <w:spacing w:line="480" w:lineRule="auto"/>
-        <w:jc w:val="both"/>
-        <w:rPr>
-          <w:rFonts w:ascii="Tahoma" w:hAnsi="Tahoma" w:cs="Tahoma"/>
-          <w:b/>
-          <w:bCs/>
-          <w:sz w:val="24"/>
-          <w:szCs w:val="24"/>
-        </w:rPr>
-      </w:pPr>
+        <w:t>CLIENT A SCREEN</w:t>
+      </w:r>
+      <w:r>
+        <w:rPr>
+          <w:rFonts w:ascii="Tahoma" w:hAnsi="Tahoma" w:cs="Tahoma"/>
+          <w:b/>
+          <w:bCs/>
+          <w:sz w:val="24"/>
+          <w:szCs w:val="24"/>
+        </w:rPr>
+        <w:tab/>
+      </w:r>
+      <w:r>
+        <w:rPr>
+          <w:rFonts w:ascii="Tahoma" w:hAnsi="Tahoma" w:cs="Tahoma"/>
+          <w:b/>
+          <w:bCs/>
+          <w:sz w:val="24"/>
+          <w:szCs w:val="24"/>
+        </w:rPr>
+        <w:tab/>
+      </w:r>
+      <w:r>
+        <w:rPr>
+          <w:rFonts w:ascii="Tahoma" w:hAnsi="Tahoma" w:cs="Tahoma"/>
+          <w:b/>
+          <w:bCs/>
+          <w:sz w:val="24"/>
+          <w:szCs w:val="24"/>
+        </w:rPr>
+        <w:tab/>
+      </w:r>
+      <w:r>
+        <w:rPr>
+          <w:rFonts w:ascii="Tahoma" w:hAnsi="Tahoma" w:cs="Tahoma"/>
+          <w:b/>
+          <w:bCs/>
+          <w:sz w:val="24"/>
+          <w:szCs w:val="24"/>
+        </w:rPr>
+        <w:tab/>
+      </w:r>
+      <w:r>
+        <w:rPr>
+          <w:rFonts w:ascii="Tahoma" w:hAnsi="Tahoma" w:cs="Tahoma"/>
+          <w:b/>
+          <w:bCs/>
+          <w:sz w:val="24"/>
+          <w:szCs w:val="24"/>
+        </w:rPr>
+        <w:tab/>
+        <w:t xml:space="preserve">   CLIENT B SCREEN</w:t>
+      </w:r>
     </w:p>
     <w:p>
       <w:pPr>
@@ -1845,46 +2686,214 @@
           <w:sz w:val="24"/>
           <w:szCs w:val="24"/>
         </w:rPr>
-        <w:lastRenderedPageBreak/>
-        <w:t>SCREENSHOT OF SYSTEM</w:t>
+        <w:t>PROGRAM CODE</w:t>
       </w:r>
     </w:p>
     <w:p>
       <w:pPr>
         <w:pStyle w:val="ListParagraph"/>
-        <w:numPr>
-          <w:ilvl w:val="0"/>
-          <w:numId w:val="1"/>
-        </w:numPr>
-        <w:spacing w:line="480" w:lineRule="auto"/>
-        <w:jc w:val="both"/>
-        <w:rPr>
-          <w:rFonts w:ascii="Tahoma" w:hAnsi="Tahoma" w:cs="Tahoma"/>
-          <w:b/>
-          <w:bCs/>
-          <w:sz w:val="24"/>
-          <w:szCs w:val="24"/>
-        </w:rPr>
-      </w:pPr>
-      <w:r>
-        <w:rPr>
-          <w:rFonts w:ascii="Tahoma" w:hAnsi="Tahoma" w:cs="Tahoma"/>
-          <w:b/>
-          <w:bCs/>
-          <w:sz w:val="24"/>
-          <w:szCs w:val="24"/>
-        </w:rPr>
-        <w:t>PROGRAM CODE</w:t>
+        <w:spacing w:line="480" w:lineRule="auto"/>
+        <w:ind w:left="1080"/>
+        <w:jc w:val="both"/>
+        <w:rPr>
+          <w:rFonts w:ascii="Tahoma" w:hAnsi="Tahoma" w:cs="Tahoma"/>
+          <w:b/>
+          <w:bCs/>
+          <w:sz w:val="24"/>
+          <w:szCs w:val="24"/>
+        </w:rPr>
+      </w:pPr>
+      <w:r>
+        <w:rPr>
+          <w:rFonts w:ascii="Tahoma" w:hAnsi="Tahoma" w:cs="Tahoma"/>
+          <w:b/>
+          <w:bCs/>
+          <w:sz w:val="24"/>
+          <w:szCs w:val="24"/>
+        </w:rPr>
+        <w:t>LOBBY SCRIPT</w:t>
       </w:r>
     </w:p>
     <w:p>
       <w:pPr>
         <w:pStyle w:val="ListParagraph"/>
-        <w:numPr>
-          <w:ilvl w:val="0"/>
-          <w:numId w:val="1"/>
-        </w:numPr>
-        <w:spacing w:line="480" w:lineRule="auto"/>
+        <w:spacing w:line="480" w:lineRule="auto"/>
+        <w:ind w:left="1080"/>
+        <w:jc w:val="both"/>
+        <w:rPr>
+          <w:rFonts w:ascii="Tahoma" w:hAnsi="Tahoma" w:cs="Tahoma"/>
+          <w:b/>
+          <w:bCs/>
+          <w:sz w:val="24"/>
+          <w:szCs w:val="24"/>
+        </w:rPr>
+      </w:pPr>
+      <w:r>
+        <w:rPr>
+          <w:noProof/>
+        </w:rPr>
+        <w:pict>
+          <v:shape id="_x0000_s1029" type="#_x0000_t75" style="position:absolute;left:0;text-align:left;margin-left:0;margin-top:305.25pt;width:343.5pt;height:326.05pt;z-index:-251653120;mso-position-horizontal-relative:text;mso-position-vertical-relative:text;mso-width-relative:page;mso-height-relative:page">
+            <v:imagedata r:id="rId16" o:title="CODE_LOBBY_2" cropright="32716f"/>
+          </v:shape>
+        </w:pict>
+      </w:r>
+      <w:r>
+        <w:rPr>
+          <w:noProof/>
+        </w:rPr>
+        <w:pict>
+          <v:shape id="_x0000_s1028" type="#_x0000_t75" style="position:absolute;left:0;text-align:left;margin-left:0;margin-top:3pt;width:343.5pt;height:309pt;z-index:-251655168;mso-position-horizontal-relative:text;mso-position-vertical-relative:text;mso-width-relative:page;mso-height-relative:page">
+            <v:imagedata r:id="rId17" o:title="CODE_LOBBY_1" cropright="32926f"/>
+          </v:shape>
+        </w:pict>
+      </w:r>
+    </w:p>
+    <w:p>
+      <w:pPr>
+        <w:pStyle w:val="ListParagraph"/>
+        <w:spacing w:line="480" w:lineRule="auto"/>
+        <w:ind w:left="1080"/>
+        <w:jc w:val="both"/>
+        <w:rPr>
+          <w:rFonts w:ascii="Tahoma" w:hAnsi="Tahoma" w:cs="Tahoma"/>
+          <w:b/>
+          <w:bCs/>
+          <w:sz w:val="24"/>
+          <w:szCs w:val="24"/>
+        </w:rPr>
+      </w:pPr>
+    </w:p>
+    <w:p>
+      <w:pPr>
+        <w:pStyle w:val="ListParagraph"/>
+        <w:spacing w:line="480" w:lineRule="auto"/>
+        <w:ind w:left="1080"/>
+        <w:jc w:val="both"/>
+        <w:rPr>
+          <w:rFonts w:ascii="Tahoma" w:hAnsi="Tahoma" w:cs="Tahoma"/>
+          <w:b/>
+          <w:bCs/>
+          <w:sz w:val="24"/>
+          <w:szCs w:val="24"/>
+        </w:rPr>
+      </w:pPr>
+    </w:p>
+    <w:p>
+      <w:pPr>
+        <w:pStyle w:val="ListParagraph"/>
+        <w:spacing w:line="480" w:lineRule="auto"/>
+        <w:ind w:left="1080"/>
+        <w:jc w:val="both"/>
+        <w:rPr>
+          <w:rFonts w:ascii="Tahoma" w:hAnsi="Tahoma" w:cs="Tahoma"/>
+          <w:b/>
+          <w:bCs/>
+          <w:sz w:val="24"/>
+          <w:szCs w:val="24"/>
+        </w:rPr>
+      </w:pPr>
+    </w:p>
+    <w:p>
+      <w:pPr>
+        <w:pStyle w:val="ListParagraph"/>
+        <w:spacing w:line="480" w:lineRule="auto"/>
+        <w:ind w:left="1080"/>
+        <w:jc w:val="both"/>
+        <w:rPr>
+          <w:rFonts w:ascii="Tahoma" w:hAnsi="Tahoma" w:cs="Tahoma"/>
+          <w:b/>
+          <w:bCs/>
+          <w:sz w:val="24"/>
+          <w:szCs w:val="24"/>
+        </w:rPr>
+      </w:pPr>
+    </w:p>
+    <w:p>
+      <w:pPr>
+        <w:pStyle w:val="ListParagraph"/>
+        <w:spacing w:line="480" w:lineRule="auto"/>
+        <w:ind w:left="1080"/>
+        <w:jc w:val="both"/>
+        <w:rPr>
+          <w:rFonts w:ascii="Tahoma" w:hAnsi="Tahoma" w:cs="Tahoma"/>
+          <w:b/>
+          <w:bCs/>
+          <w:sz w:val="24"/>
+          <w:szCs w:val="24"/>
+        </w:rPr>
+      </w:pPr>
+    </w:p>
+    <w:p>
+      <w:pPr>
+        <w:pStyle w:val="ListParagraph"/>
+        <w:spacing w:line="480" w:lineRule="auto"/>
+        <w:ind w:left="1080"/>
+        <w:jc w:val="both"/>
+        <w:rPr>
+          <w:rFonts w:ascii="Tahoma" w:hAnsi="Tahoma" w:cs="Tahoma"/>
+          <w:b/>
+          <w:bCs/>
+          <w:sz w:val="24"/>
+          <w:szCs w:val="24"/>
+        </w:rPr>
+      </w:pPr>
+    </w:p>
+    <w:p>
+      <w:pPr>
+        <w:pStyle w:val="ListParagraph"/>
+        <w:spacing w:line="480" w:lineRule="auto"/>
+        <w:ind w:left="1080"/>
+        <w:jc w:val="both"/>
+        <w:rPr>
+          <w:rFonts w:ascii="Tahoma" w:hAnsi="Tahoma" w:cs="Tahoma"/>
+          <w:b/>
+          <w:bCs/>
+          <w:sz w:val="24"/>
+          <w:szCs w:val="24"/>
+        </w:rPr>
+      </w:pPr>
+    </w:p>
+    <w:p>
+      <w:pPr>
+        <w:pStyle w:val="ListParagraph"/>
+        <w:spacing w:line="480" w:lineRule="auto"/>
+        <w:ind w:left="1080"/>
+        <w:jc w:val="both"/>
+        <w:rPr>
+          <w:rFonts w:ascii="Tahoma" w:hAnsi="Tahoma" w:cs="Tahoma"/>
+          <w:b/>
+          <w:bCs/>
+          <w:sz w:val="24"/>
+          <w:szCs w:val="24"/>
+        </w:rPr>
+      </w:pPr>
+      <w:r>
+        <w:rPr>
+          <w:rFonts w:ascii="Tahoma" w:hAnsi="Tahoma" w:cs="Tahoma"/>
+          <w:bCs/>
+          <w:i/>
+          <w:sz w:val="24"/>
+          <w:szCs w:val="24"/>
+        </w:rPr>
+        <w:br/>
+      </w:r>
+      <w:r>
+        <w:rPr>
+          <w:rFonts w:ascii="Tahoma" w:hAnsi="Tahoma" w:cs="Tahoma"/>
+          <w:b/>
+          <w:bCs/>
+          <w:sz w:val="24"/>
+          <w:szCs w:val="24"/>
+        </w:rPr>
+        <w:br w:type="page"/>
+      </w:r>
+    </w:p>
+    <w:p>
+      <w:pPr>
+        <w:pStyle w:val="ListParagraph"/>
+        <w:spacing w:line="480" w:lineRule="auto"/>
+        <w:ind w:left="1080"/>
         <w:jc w:val="both"/>
         <w:rPr>
           <w:rFonts w:ascii="Tahoma" w:hAnsi="Tahoma" w:cs="Tahoma"/>
@@ -1900,155 +2909,118 @@
         </w:rPr>
         <w:lastRenderedPageBreak/>
         <w:pict>
-          <v:shape id="_x0000_s1026" type="#_x0000_t75" style="position:absolute;left:0;text-align:left;margin-left:0;margin-top:26.9pt;width:468.6pt;height:620.55pt;z-index:-251657216;mso-position-horizontal-relative:text;mso-position-vertical-relative:text;mso-width-relative:page;mso-height-relative:page" wrapcoords="-35 0 -35 21548 69 21731 207 21783 21876 21783 21876 209 21635 0 -35 0">
-            <v:imagedata r:id="rId11" o:title="ICT RESUME"/>
-            <v:shadow on="t" opacity=".5" offset="6pt,6pt"/>
-            <w10:wrap type="tight"/>
+          <v:shape id="_x0000_s1030" type="#_x0000_t75" style="position:absolute;left:0;text-align:left;margin-left:.1pt;margin-top:-57.1pt;width:342.75pt;height:341.35pt;z-index:-251651072;mso-position-horizontal-relative:text;mso-position-vertical-relative:text;mso-width-relative:page;mso-height-relative:page">
+            <v:imagedata r:id="rId18" o:title="CODE_LOBBY_3" cropright=".5"/>
           </v:shape>
         </w:pict>
       </w:r>
       <w:r>
         <w:rPr>
-          <w:rFonts w:ascii="Tahoma" w:hAnsi="Tahoma" w:cs="Tahoma"/>
-          <w:b/>
-          <w:bCs/>
-          <w:sz w:val="24"/>
-          <w:szCs w:val="24"/>
-        </w:rPr>
-        <w:t>RESUME</w:t>
+          <w:noProof/>
+        </w:rPr>
+        <w:pict>
+          <v:shape id="_x0000_s1032" type="#_x0000_t75" style="position:absolute;left:0;text-align:left;margin-left:.1pt;margin-top:627.25pt;width:342.75pt;height:77.15pt;z-index:-251646976;mso-position-horizontal-relative:text;mso-position-vertical-relative:text;mso-width-relative:page;mso-height-relative:page">
+            <v:imagedata r:id="rId19" o:title="CODE_LOBBY_5" cropright="32610f"/>
+          </v:shape>
+        </w:pict>
+      </w:r>
+      <w:r>
+        <w:rPr>
+          <w:noProof/>
+        </w:rPr>
+        <w:pict>
+          <v:shape id="_x0000_s1031" type="#_x0000_t75" style="position:absolute;left:0;text-align:left;margin-left:.1pt;margin-top:281.05pt;width:342.75pt;height:347pt;z-index:-251649024;mso-position-horizontal-relative:text;mso-position-vertical-relative:text;mso-width-relative:page;mso-height-relative:page">
+            <v:imagedata r:id="rId20" o:title="CODE_LOBBY_4" cropright="32680f"/>
+          </v:shape>
+        </w:pict>
+      </w:r>
+      <w:r>
+        <w:rPr>
+          <w:rFonts w:ascii="Tahoma" w:hAnsi="Tahoma" w:cs="Tahoma"/>
+          <w:b/>
+          <w:bCs/>
+          <w:sz w:val="24"/>
+          <w:szCs w:val="24"/>
+        </w:rPr>
+        <w:br w:type="page"/>
+      </w:r>
+    </w:p>
+    <w:p>
+      <w:pPr>
+        <w:spacing w:line="480" w:lineRule="auto"/>
+        <w:jc w:val="left"/>
+        <w:rPr>
+          <w:rFonts w:ascii="Tahoma" w:hAnsi="Tahoma" w:cs="Tahoma"/>
+          <w:b/>
+          <w:bCs/>
+          <w:sz w:val="24"/>
+          <w:szCs w:val="24"/>
+        </w:rPr>
+      </w:pPr>
+      <w:r>
+        <w:rPr>
+          <w:rFonts w:ascii="Tahoma" w:hAnsi="Tahoma" w:cs="Tahoma"/>
+          <w:b/>
+          <w:bCs/>
+          <w:sz w:val="24"/>
+          <w:szCs w:val="24"/>
+        </w:rPr>
+        <w:lastRenderedPageBreak/>
+        <w:t>CHAT MANAGER SCRIPT</w:t>
+      </w:r>
+    </w:p>
+    <w:p>
+      <w:pPr>
+        <w:spacing w:line="480" w:lineRule="auto"/>
+        <w:jc w:val="left"/>
+        <w:rPr>
+          <w:rFonts w:ascii="Tahoma" w:hAnsi="Tahoma" w:cs="Tahoma"/>
+          <w:b/>
+          <w:bCs/>
+          <w:sz w:val="24"/>
+          <w:szCs w:val="24"/>
+        </w:rPr>
+      </w:pPr>
+      <w:r>
+        <w:rPr>
+          <w:rFonts w:ascii="Tahoma" w:hAnsi="Tahoma" w:cs="Tahoma"/>
+          <w:b/>
+          <w:bCs/>
+          <w:sz w:val="24"/>
+          <w:szCs w:val="24"/>
+        </w:rPr>
+        <w:br w:type="page"/>
       </w:r>
     </w:p>
     <w:p>
       <w:pPr>
         <w:pStyle w:val="ListParagraph"/>
-        <w:numPr>
-          <w:ilvl w:val="0"/>
-          <w:numId w:val="1"/>
-        </w:numPr>
-        <w:spacing w:line="480" w:lineRule="auto"/>
-        <w:jc w:val="both"/>
-        <w:rPr>
-          <w:rFonts w:ascii="Tahoma" w:hAnsi="Tahoma" w:cs="Tahoma"/>
-          <w:b/>
-          <w:bCs/>
-          <w:sz w:val="24"/>
-          <w:szCs w:val="24"/>
-        </w:rPr>
-      </w:pPr>
-      <w:r>
-        <w:rPr>
-          <w:rFonts w:ascii="Tahoma" w:hAnsi="Tahoma" w:cs="Tahoma"/>
-          <w:b/>
-          <w:bCs/>
-          <w:sz w:val="24"/>
-          <w:szCs w:val="24"/>
+        <w:spacing w:line="480" w:lineRule="auto"/>
+        <w:ind w:left="1080"/>
+        <w:jc w:val="both"/>
+        <w:rPr>
+          <w:rFonts w:ascii="Tahoma" w:hAnsi="Tahoma" w:cs="Tahoma"/>
+          <w:b/>
+          <w:bCs/>
+          <w:sz w:val="24"/>
+          <w:szCs w:val="24"/>
+        </w:rPr>
+      </w:pPr>
+      <w:r>
+        <w:rPr>
+          <w:noProof/>
         </w:rPr>
         <w:lastRenderedPageBreak/>
-        <w:t>REFERENCE</w:t>
-      </w:r>
-    </w:p>
-    <w:p>
-      <w:pPr>
-        <w:spacing w:line="480" w:lineRule="auto"/>
-        <w:jc w:val="both"/>
-        <w:rPr>
-          <w:rFonts w:ascii="Tahoma" w:hAnsi="Tahoma" w:cs="Tahoma"/>
-          <w:bCs/>
-          <w:i/>
-          <w:sz w:val="24"/>
-          <w:szCs w:val="24"/>
-        </w:rPr>
-      </w:pPr>
-      <w:r>
-        <w:rPr>
-          <w:rFonts w:ascii="Tahoma" w:hAnsi="Tahoma" w:cs="Tahoma"/>
-          <w:bCs/>
-          <w:sz w:val="24"/>
-          <w:szCs w:val="24"/>
-        </w:rPr>
-        <w:tab/>
-      </w:r>
-      <w:hyperlink r:id="rId12" w:history="1">
-        <w:r>
-          <w:rPr>
-            <w:rStyle w:val="Hyperlink"/>
-            <w:rFonts w:ascii="Tahoma" w:hAnsi="Tahoma" w:cs="Tahoma"/>
-            <w:bCs/>
-            <w:i/>
-            <w:color w:val="auto"/>
-            <w:sz w:val="24"/>
-            <w:szCs w:val="24"/>
-            <w:u w:val="none"/>
-          </w:rPr>
-          <w:t>https://www.photonengine.com/en-US/Photon</w:t>
-        </w:r>
-      </w:hyperlink>
-    </w:p>
-    <w:p>
-      <w:pPr>
-        <w:spacing w:line="480" w:lineRule="auto"/>
-        <w:ind w:firstLine="720"/>
-        <w:jc w:val="both"/>
-        <w:rPr>
-          <w:rFonts w:ascii="Tahoma" w:hAnsi="Tahoma" w:cs="Tahoma"/>
-          <w:bCs/>
-          <w:i/>
-          <w:sz w:val="24"/>
-          <w:szCs w:val="24"/>
-        </w:rPr>
-      </w:pPr>
-      <w:hyperlink r:id="rId13" w:history="1">
-        <w:r>
-          <w:rPr>
-            <w:rStyle w:val="Hyperlink"/>
-            <w:rFonts w:ascii="Tahoma" w:hAnsi="Tahoma" w:cs="Tahoma"/>
-            <w:bCs/>
-            <w:i/>
-            <w:color w:val="auto"/>
-            <w:sz w:val="24"/>
-            <w:szCs w:val="24"/>
-            <w:u w:val="none"/>
-          </w:rPr>
-          <w:t>https://dribbble.com/avatars</w:t>
-        </w:r>
-      </w:hyperlink>
-    </w:p>
-    <w:p>
-      <w:pPr>
-        <w:spacing w:line="480" w:lineRule="auto"/>
-        <w:ind w:firstLine="720"/>
-        <w:jc w:val="both"/>
-        <w:rPr>
-          <w:rFonts w:ascii="Tahoma" w:hAnsi="Tahoma" w:cs="Tahoma"/>
-          <w:bCs/>
-          <w:i/>
-          <w:sz w:val="24"/>
-          <w:szCs w:val="24"/>
-        </w:rPr>
-      </w:pPr>
-      <w:r>
-        <w:rPr>
-          <w:rFonts w:ascii="Tahoma" w:hAnsi="Tahoma" w:cs="Tahoma"/>
-          <w:bCs/>
-          <w:i/>
-          <w:sz w:val="24"/>
-          <w:szCs w:val="24"/>
-        </w:rPr>
-        <w:t>https://www.flaticon.com/</w:t>
-      </w:r>
-      <w:r>
-        <w:rPr>
-          <w:rFonts w:ascii="Tahoma" w:hAnsi="Tahoma" w:cs="Tahoma"/>
-          <w:bCs/>
-          <w:i/>
-          <w:sz w:val="24"/>
-          <w:szCs w:val="24"/>
-        </w:rPr>
-        <w:br/>
+        <w:pict>
+          <v:shape id="_x0000_s1026" type="#_x0000_t75" style="position:absolute;left:0;text-align:left;margin-left:3pt;margin-top:84.65pt;width:468.6pt;height:620.55pt;z-index:-251657216;mso-position-horizontal-relative:text;mso-position-vertical-relative:text;mso-width-relative:page;mso-height-relative:page" wrapcoords="-35 0 -35 21548 69 21731 207 21783 21876 21783 21876 209 21635 0 -35 0">
+            <v:imagedata r:id="rId21" o:title="ICT RESUME"/>
+            <v:shadow on="t" opacity=".5" offset="6pt,6pt"/>
+          </v:shape>
+        </w:pict>
       </w:r>
     </w:p>
     <w:sectPr>
-      <w:footerReference w:type="first" r:id="rId14"/>
+      <w:footerReference w:type="first" r:id="rId22"/>
       <w:pgSz w:w="12240" w:h="15840" w:code="1"/>
       <w:pgMar w:top="1440" w:right="1440" w:bottom="1440" w:left="1440" w:header="720" w:footer="720" w:gutter="0"/>
       <w:pgNumType w:start="1" w:chapStyle="1"/>
@@ -2113,7 +3085,7 @@
           <w:rPr>
             <w:noProof/>
           </w:rPr>
-          <w:t>3</w:t>
+          <w:t>7</w:t>
         </w:r>
         <w:r>
           <w:rPr>
@@ -2764,7 +3736,6 @@
   <w:style w:type="character" w:default="1" w:styleId="DefaultParagraphFont">
     <w:name w:val="Default Paragraph Font"/>
     <w:uiPriority w:val="1"/>
-    <w:semiHidden/>
     <w:unhideWhenUsed/>
   </w:style>
   <w:style w:type="table" w:default="1" w:styleId="TableNormal">
@@ -3152,4 +4123,16 @@
     </a:ext>
   </a:extLst>
 </a:theme>
+</file>
+
+<file path=customXml/item1.xml><?xml version="1.0" encoding="utf-8"?>
+<b:Sources xmlns:b="http://schemas.openxmlformats.org/officeDocument/2006/bibliography" xmlns="http://schemas.openxmlformats.org/officeDocument/2006/bibliography" SelectedStyle="\APASixthEditionOfficeOnline.xsl" StyleName="APA" Version="6"/>
+</file>
+
+<file path=customXml/itemProps1.xml><?xml version="1.0" encoding="utf-8"?>
+<ds:datastoreItem xmlns:ds="http://schemas.openxmlformats.org/officeDocument/2006/customXml" ds:itemID="{A99DE384-1EA4-4CBA-974A-CD562FFDDA30}">
+  <ds:schemaRefs>
+    <ds:schemaRef ds:uri="http://schemas.openxmlformats.org/officeDocument/2006/bibliography"/>
+  </ds:schemaRefs>
+</ds:datastoreItem>
 </file>
</xml_diff>

<commit_message>
Exported to PDF :>
</commit_message>
<xml_diff>
--- a/Document/PROGRAMMING_JOHCEL_GENE_BITARA.docx
+++ b/Document/PROGRAMMING_JOHCEL_GENE_BITARA.docx
@@ -440,8 +440,6 @@
         </w:rPr>
         <w:t>JENEFER BERMUSA</w:t>
       </w:r>
-      <w:bookmarkStart w:id="0" w:name="_GoBack"/>
-      <w:bookmarkEnd w:id="0"/>
     </w:p>
     <w:p>
       <w:pPr>
@@ -1800,7 +1798,25 @@
           <w:sz w:val="24"/>
           <w:szCs w:val="24"/>
         </w:rPr>
-        <w:t xml:space="preserve">which used </w:t>
+        <w:t>which</w:t>
+      </w:r>
+      <w:r>
+        <w:rPr>
+          <w:rFonts w:ascii="Tahoma" w:hAnsi="Tahoma" w:cs="Tahoma"/>
+          <w:bCs/>
+          <w:sz w:val="24"/>
+          <w:szCs w:val="24"/>
+        </w:rPr>
+        <w:t xml:space="preserve"> is</w:t>
+      </w:r>
+      <w:r>
+        <w:rPr>
+          <w:rFonts w:ascii="Tahoma" w:hAnsi="Tahoma" w:cs="Tahoma"/>
+          <w:bCs/>
+          <w:sz w:val="24"/>
+          <w:szCs w:val="24"/>
+        </w:rPr>
+        <w:t xml:space="preserve"> used </w:t>
       </w:r>
       <w:r>
         <w:rPr>
@@ -1818,7 +1834,27 @@
           <w:sz w:val="24"/>
           <w:szCs w:val="24"/>
         </w:rPr>
-        <w:t>uses programming language called</w:t>
+        <w:t>uses</w:t>
+      </w:r>
+      <w:r>
+        <w:rPr>
+          <w:rFonts w:ascii="Tahoma" w:hAnsi="Tahoma" w:cs="Tahoma"/>
+          <w:bCs/>
+          <w:sz w:val="24"/>
+          <w:szCs w:val="24"/>
+        </w:rPr>
+        <w:t xml:space="preserve"> a</w:t>
+      </w:r>
+      <w:bookmarkStart w:id="0" w:name="_GoBack"/>
+      <w:bookmarkEnd w:id="0"/>
+      <w:r>
+        <w:rPr>
+          <w:rFonts w:ascii="Tahoma" w:hAnsi="Tahoma" w:cs="Tahoma"/>
+          <w:bCs/>
+          <w:sz w:val="24"/>
+          <w:szCs w:val="24"/>
+        </w:rPr>
+        <w:t xml:space="preserve"> programming language called</w:t>
       </w:r>
       <w:r>
         <w:rPr>
@@ -3992,7 +4028,7 @@
           <w:rPr>
             <w:noProof/>
           </w:rPr>
-          <w:t>9</w:t>
+          <w:t>2</w:t>
         </w:r>
         <w:r>
           <w:rPr>
@@ -5038,7 +5074,7 @@
 </file>
 
 <file path=customXml/itemProps1.xml><?xml version="1.0" encoding="utf-8"?>
-<ds:datastoreItem xmlns:ds="http://schemas.openxmlformats.org/officeDocument/2006/customXml" ds:itemID="{13EA6B47-E522-4815-83D1-126C482C956C}">
+<ds:datastoreItem xmlns:ds="http://schemas.openxmlformats.org/officeDocument/2006/customXml" ds:itemID="{60E6828E-21AF-4E91-B970-17A41EC614A6}">
   <ds:schemaRefs>
     <ds:schemaRef ds:uri="http://schemas.openxmlformats.org/officeDocument/2006/bibliography"/>
   </ds:schemaRefs>

</xml_diff>